<commit_message>
review final report 1
</commit_message>
<xml_diff>
--- a/document/report/Report1.docx
+++ b/document/report/Report1.docx
@@ -1,6 +1,6 @@
 
 <file path=word/document.xml><?xml version="1.0" encoding="utf-8"?>
-<w:document xmlns:wpc="http://schemas.microsoft.com/office/word/2010/wordprocessingCanvas" xmlns:mc="http://schemas.openxmlformats.org/markup-compatibility/2006" xmlns:o="urn:schemas-microsoft-com:office:office" xmlns:r="http://schemas.openxmlformats.org/officeDocument/2006/relationships" xmlns:m="http://schemas.openxmlformats.org/officeDocument/2006/math" xmlns:v="urn:schemas-microsoft-com:vml" xmlns:wp14="http://schemas.microsoft.com/office/word/2010/wordprocessingDrawing" xmlns:wp="http://schemas.openxmlformats.org/drawingml/2006/wordprocessingDrawing" xmlns:w10="urn:schemas-microsoft-com:office:word" xmlns:w="http://schemas.openxmlformats.org/wordprocessingml/2006/main" xmlns:w14="http://schemas.microsoft.com/office/word/2010/wordml" xmlns:w15="http://schemas.microsoft.com/office/word/2012/wordml" xmlns:wpg="http://schemas.microsoft.com/office/word/2010/wordprocessingGroup" xmlns:wpi="http://schemas.microsoft.com/office/word/2010/wordprocessingInk" xmlns:wne="http://schemas.microsoft.com/office/word/2006/wordml" xmlns:wps="http://schemas.microsoft.com/office/word/2010/wordprocessingShape" mc:Ignorable="w14 w15 wp14">
+<w:document xmlns:wpc="http://schemas.microsoft.com/office/word/2010/wordprocessingCanvas" xmlns:cx="http://schemas.microsoft.com/office/drawing/2014/chartex" xmlns:cx1="http://schemas.microsoft.com/office/drawing/2015/9/8/chartex" xmlns:cx2="http://schemas.microsoft.com/office/drawing/2015/10/21/chartex" xmlns:cx3="http://schemas.microsoft.com/office/drawing/2016/5/9/chartex" xmlns:cx4="http://schemas.microsoft.com/office/drawing/2016/5/10/chartex" xmlns:cx5="http://schemas.microsoft.com/office/drawing/2016/5/11/chartex" xmlns:cx6="http://schemas.microsoft.com/office/drawing/2016/5/12/chartex" xmlns:cx7="http://schemas.microsoft.com/office/drawing/2016/5/13/chartex" xmlns:cx8="http://schemas.microsoft.com/office/drawing/2016/5/14/chartex" xmlns:mc="http://schemas.openxmlformats.org/markup-compatibility/2006" xmlns:aink="http://schemas.microsoft.com/office/drawing/2016/ink" xmlns:am3d="http://schemas.microsoft.com/office/drawing/2017/model3d" xmlns:o="urn:schemas-microsoft-com:office:office" xmlns:r="http://schemas.openxmlformats.org/officeDocument/2006/relationships" xmlns:m="http://schemas.openxmlformats.org/officeDocument/2006/math" xmlns:v="urn:schemas-microsoft-com:vml" xmlns:wp14="http://schemas.microsoft.com/office/word/2010/wordprocessingDrawing" xmlns:wp="http://schemas.openxmlformats.org/drawingml/2006/wordprocessingDrawing" xmlns:w10="urn:schemas-microsoft-com:office:word" xmlns:w="http://schemas.openxmlformats.org/wordprocessingml/2006/main" xmlns:w14="http://schemas.microsoft.com/office/word/2010/wordml" xmlns:w15="http://schemas.microsoft.com/office/word/2012/wordml" xmlns:w16cid="http://schemas.microsoft.com/office/word/2016/wordml/cid" xmlns:w16se="http://schemas.microsoft.com/office/word/2015/wordml/symex" xmlns:wpg="http://schemas.microsoft.com/office/word/2010/wordprocessingGroup" xmlns:wpi="http://schemas.microsoft.com/office/word/2010/wordprocessingInk" xmlns:wne="http://schemas.microsoft.com/office/word/2006/wordml" xmlns:wps="http://schemas.microsoft.com/office/word/2010/wordprocessingShape" mc:Ignorable="w14 w15 w16se w16cid wp14">
   <w:body>
     <w:p>
       <w:pPr>
@@ -249,21 +249,42 @@
           <w:rFonts w:cs="Times New Roman"/>
           <w:color w:val="000000" w:themeColor="text1"/>
         </w:rPr>
-        <w:t xml:space="preserve"> available, they will normally cancel </w:t>
+        <w:t xml:space="preserve"> avail</w:t>
       </w:r>
       <w:r>
         <w:rPr>
           <w:rFonts w:cs="Times New Roman"/>
           <w:color w:val="000000" w:themeColor="text1"/>
         </w:rPr>
-        <w:t xml:space="preserve">reservation </w:t>
+        <w:t>able, they will normally give up</w:t>
       </w:r>
       <w:r>
         <w:rPr>
           <w:rFonts w:cs="Times New Roman"/>
           <w:color w:val="000000" w:themeColor="text1"/>
         </w:rPr>
-        <w:t>because they only know a few fields that are familiar to them. We build a system to help users to find other fields around that area.</w:t>
+        <w:t xml:space="preserve"> </w:t>
+      </w:r>
+      <w:r>
+        <w:rPr>
+          <w:rFonts w:cs="Times New Roman"/>
+          <w:color w:val="000000" w:themeColor="text1"/>
+        </w:rPr>
+        <w:t xml:space="preserve">because they only know a few fields that are familiar to them. </w:t>
+      </w:r>
+      <w:r>
+        <w:rPr>
+          <w:rFonts w:cs="Times New Roman"/>
+          <w:color w:val="000000" w:themeColor="text1"/>
+        </w:rPr>
+        <w:t xml:space="preserve">For field owners, they can not manage field effectively and not have enviroment to promote to users. </w:t>
+      </w:r>
+      <w:r>
+        <w:rPr>
+          <w:rFonts w:cs="Times New Roman"/>
+          <w:color w:val="000000" w:themeColor="text1"/>
+        </w:rPr>
+        <w:t>We build a system to help users to find other fields around that area.</w:t>
       </w:r>
     </w:p>
     <w:p>
@@ -318,42 +339,35 @@
           <w:rFonts w:cs="Times New Roman"/>
           <w:color w:val="000000" w:themeColor="text1"/>
         </w:rPr>
-        <w:t>users</w:t>
+        <w:t>users reserve</w:t>
       </w:r>
       <w:r>
         <w:rPr>
           <w:rFonts w:cs="Times New Roman"/>
           <w:color w:val="000000" w:themeColor="text1"/>
         </w:rPr>
-        <w:t xml:space="preserve"> </w:t>
+        <w:t xml:space="preserve"> field online and </w:t>
       </w:r>
       <w:r>
         <w:rPr>
           <w:rFonts w:cs="Times New Roman"/>
           <w:color w:val="000000" w:themeColor="text1"/>
         </w:rPr>
-        <w:t xml:space="preserve"> </w:t>
+        <w:t>find</w:t>
       </w:r>
       <w:r>
         <w:rPr>
           <w:rFonts w:cs="Times New Roman"/>
           <w:color w:val="000000" w:themeColor="text1"/>
         </w:rPr>
-        <w:t xml:space="preserve">reserve field online and </w:t>
+        <w:t xml:space="preserve"> opponents</w:t>
       </w:r>
       <w:r>
         <w:rPr>
           <w:rFonts w:cs="Times New Roman"/>
           <w:color w:val="000000" w:themeColor="text1"/>
         </w:rPr>
-        <w:t>find</w:t>
-      </w:r>
-      <w:r>
-        <w:rPr>
-          <w:rFonts w:cs="Times New Roman"/>
-          <w:color w:val="000000" w:themeColor="text1"/>
-        </w:rPr>
-        <w:t xml:space="preserve"> competitors have same level based on rating points. Ra</w:t>
+        <w:t xml:space="preserve"> have same level based on rating points. Ra</w:t>
       </w:r>
       <w:r>
         <w:rPr>
@@ -439,7 +453,13 @@
         <w:rPr>
           <w:rFonts w:cs="Times New Roman"/>
         </w:rPr>
-        <w:t>When users want to book a football field:</w:t>
+        <w:t>When users want to reserve</w:t>
+      </w:r>
+      <w:r>
+        <w:rPr>
+          <w:rFonts w:cs="Times New Roman"/>
+        </w:rPr>
+        <w:t xml:space="preserve"> a football field:</w:t>
       </w:r>
     </w:p>
     <w:p>
@@ -519,6 +539,12 @@
           <w:rFonts w:cs="Times New Roman"/>
         </w:rPr>
       </w:pPr>
+      <w:r>
+        <w:rPr>
+          <w:rFonts w:cs="Times New Roman"/>
+        </w:rPr>
+        <w:t>Case 2: User needs to find team (there is 1 team)</w:t>
+      </w:r>
     </w:p>
     <w:p>
       <w:pPr>
@@ -534,7 +560,13 @@
         <w:rPr>
           <w:rFonts w:cs="Times New Roman"/>
         </w:rPr>
-        <w:t>Case 2: User needs to find team (there is 1 team)</w:t>
+        <w:t>1.</w:t>
+      </w:r>
+      <w:r>
+        <w:rPr>
+          <w:rFonts w:cs="Times New Roman"/>
+        </w:rPr>
+        <w:t xml:space="preserve"> Ask field owner to find out opponent team</w:t>
       </w:r>
     </w:p>
     <w:p>
@@ -551,13 +583,19 @@
         <w:rPr>
           <w:rFonts w:cs="Times New Roman"/>
         </w:rPr>
-        <w:t>1.</w:t>
-      </w:r>
-      <w:r>
-        <w:rPr>
-          <w:rFonts w:cs="Times New Roman"/>
-        </w:rPr>
-        <w:t xml:space="preserve"> Ask field owner to find out opponent team</w:t>
+        <w:t xml:space="preserve">2. Field owner checks if </w:t>
+      </w:r>
+      <w:r>
+        <w:rPr>
+          <w:rFonts w:cs="Times New Roman"/>
+        </w:rPr>
+        <w:t xml:space="preserve">it is </w:t>
+      </w:r>
+      <w:r>
+        <w:rPr>
+          <w:rFonts w:cs="Times New Roman"/>
+        </w:rPr>
+        <w:t xml:space="preserve">OK  </w:t>
       </w:r>
     </w:p>
     <w:p>
@@ -574,47 +612,8 @@
         <w:rPr>
           <w:rFonts w:cs="Times New Roman"/>
         </w:rPr>
-        <w:t xml:space="preserve">2. Field owner checks if </w:t>
-      </w:r>
-      <w:r>
-        <w:rPr>
-          <w:rFonts w:cs="Times New Roman"/>
-        </w:rPr>
-        <w:t xml:space="preserve">it is </w:t>
-      </w:r>
-      <w:r>
-        <w:rPr>
-          <w:rFonts w:cs="Times New Roman"/>
-        </w:rPr>
-        <w:t xml:space="preserve">OK  </w:t>
-      </w:r>
-    </w:p>
-    <w:p>
-      <w:pPr>
-        <w:pStyle w:val="Default"/>
-        <w:spacing w:line="360" w:lineRule="auto"/>
-        <w:ind w:left="709" w:firstLine="11"/>
-        <w:jc w:val="both"/>
-        <w:rPr>
-          <w:rFonts w:cs="Times New Roman"/>
-        </w:rPr>
-      </w:pPr>
-      <w:r>
-        <w:rPr>
-          <w:rFonts w:cs="Times New Roman"/>
-        </w:rPr>
         <w:t>3. Reservation</w:t>
       </w:r>
-    </w:p>
-    <w:p>
-      <w:pPr>
-        <w:pStyle w:val="Default"/>
-        <w:spacing w:line="360" w:lineRule="auto"/>
-        <w:ind w:left="709" w:firstLine="11"/>
-        <w:rPr>
-          <w:rFonts w:cs="Times New Roman"/>
-        </w:rPr>
-      </w:pPr>
     </w:p>
     <w:p>
       <w:pPr>
@@ -632,6 +631,7 @@
           <w:rFonts w:cs="Times New Roman"/>
           <w:szCs w:val="24"/>
         </w:rPr>
+        <w:lastRenderedPageBreak/>
         <w:t>Problem Definition</w:t>
       </w:r>
       <w:bookmarkEnd w:id="12"/>
@@ -721,7 +721,7 @@
           <w:sz w:val="24"/>
           <w:szCs w:val="24"/>
         </w:rPr>
-        <w:t>Have to d</w:t>
+        <w:t>Record reservation request on paper</w:t>
       </w:r>
       <w:r>
         <w:rPr>
@@ -729,7 +729,15 @@
           <w:sz w:val="24"/>
           <w:szCs w:val="24"/>
         </w:rPr>
-        <w:t>o paperwork</w:t>
+        <w:t xml:space="preserve"> makes it is easier to </w:t>
+      </w:r>
+      <w:r>
+        <w:rPr>
+          <w:rFonts w:ascii="Cambria" w:eastAsia="Times New Roman" w:hAnsi="Cambria" w:cs="Times New Roman"/>
+          <w:sz w:val="24"/>
+          <w:szCs w:val="24"/>
+        </w:rPr>
+        <w:t xml:space="preserve">lead to conflict and missing. </w:t>
       </w:r>
     </w:p>
     <w:p>
@@ -757,7 +765,7 @@
           <w:sz w:val="24"/>
           <w:szCs w:val="24"/>
         </w:rPr>
-        <w:t xml:space="preserve">May not have </w:t>
+        <w:t>Usually</w:t>
       </w:r>
       <w:r>
         <w:rPr>
@@ -765,7 +773,31 @@
           <w:sz w:val="24"/>
           <w:szCs w:val="24"/>
         </w:rPr>
+        <w:t xml:space="preserve"> not have </w:t>
+      </w:r>
+      <w:r>
+        <w:rPr>
+          <w:rFonts w:ascii="Cambria" w:eastAsia="Times New Roman" w:hAnsi="Cambria" w:cs="Times New Roman"/>
+          <w:sz w:val="24"/>
+          <w:szCs w:val="24"/>
+        </w:rPr>
         <w:t>customers at idle hours</w:t>
+      </w:r>
+      <w:r>
+        <w:rPr>
+          <w:rFonts w:ascii="Cambria" w:eastAsia="Times New Roman" w:hAnsi="Cambria" w:cs="Times New Roman"/>
+          <w:sz w:val="24"/>
+          <w:szCs w:val="24"/>
+        </w:rPr>
+        <w:t>.</w:t>
+      </w:r>
+      <w:r>
+        <w:rPr>
+          <w:rFonts w:ascii="Cambria" w:eastAsia="Times New Roman" w:hAnsi="Cambria" w:cs="Times New Roman"/>
+          <w:sz w:val="24"/>
+          <w:szCs w:val="24"/>
+        </w:rPr>
+        <w:tab/>
       </w:r>
     </w:p>
     <w:p>
@@ -817,7 +849,23 @@
           <w:sz w:val="24"/>
           <w:szCs w:val="24"/>
         </w:rPr>
-        <w:t>It takes time to find out and book a suitable field at peak times.</w:t>
+        <w:t>It</w:t>
+      </w:r>
+      <w:r>
+        <w:rPr>
+          <w:rFonts w:ascii="Cambria" w:eastAsia="Times New Roman" w:hAnsi="Cambria" w:cs="Times New Roman"/>
+          <w:sz w:val="24"/>
+          <w:szCs w:val="24"/>
+        </w:rPr>
+        <w:t xml:space="preserve"> takes time to find out and reserve</w:t>
+      </w:r>
+      <w:r>
+        <w:rPr>
+          <w:rFonts w:ascii="Cambria" w:eastAsia="Times New Roman" w:hAnsi="Cambria" w:cs="Times New Roman"/>
+          <w:sz w:val="24"/>
+          <w:szCs w:val="24"/>
+        </w:rPr>
+        <w:t xml:space="preserve"> a suitable field at peak times.</w:t>
       </w:r>
     </w:p>
     <w:p>
@@ -846,18 +894,87 @@
           <w:sz w:val="24"/>
           <w:szCs w:val="24"/>
         </w:rPr>
-        <w:t>If there is not enough people to divide by 2 team before going, users are hard to find competitors.</w:t>
-      </w:r>
-    </w:p>
-    <w:p>
-      <w:pPr>
-        <w:spacing w:line="360" w:lineRule="auto"/>
-        <w:rPr>
-          <w:rFonts w:ascii="Cambria" w:hAnsi="Cambria" w:cs="Times New Roman"/>
-          <w:sz w:val="24"/>
-          <w:szCs w:val="24"/>
-        </w:rPr>
-      </w:pPr>
+        <w:t>If there is not enough people to divide by 2 team before going, us</w:t>
+      </w:r>
+      <w:r>
+        <w:rPr>
+          <w:rFonts w:ascii="Cambria" w:eastAsia="Times New Roman" w:hAnsi="Cambria" w:cs="Times New Roman"/>
+          <w:sz w:val="24"/>
+          <w:szCs w:val="24"/>
+        </w:rPr>
+        <w:t>ers are hard to find opponents</w:t>
+      </w:r>
+      <w:r>
+        <w:rPr>
+          <w:rFonts w:ascii="Cambria" w:eastAsia="Times New Roman" w:hAnsi="Cambria" w:cs="Times New Roman"/>
+          <w:sz w:val="24"/>
+          <w:szCs w:val="24"/>
+        </w:rPr>
+        <w:t>.</w:t>
+      </w:r>
+    </w:p>
+    <w:p>
+      <w:pPr>
+        <w:pStyle w:val="ListParagraph"/>
+        <w:widowControl w:val="0"/>
+        <w:numPr>
+          <w:ilvl w:val="0"/>
+          <w:numId w:val="6"/>
+        </w:numPr>
+        <w:tabs>
+          <w:tab w:val="left" w:pos="1266"/>
+        </w:tabs>
+        <w:spacing w:after="0" w:line="360" w:lineRule="auto"/>
+        <w:ind w:left="1080" w:right="111"/>
+        <w:jc w:val="both"/>
+        <w:rPr>
+          <w:rFonts w:ascii="Cambria" w:eastAsia="Times New Roman" w:hAnsi="Cambria" w:cs="Times New Roman"/>
+          <w:sz w:val="24"/>
+          <w:szCs w:val="24"/>
+        </w:rPr>
+      </w:pPr>
+      <w:r>
+        <w:rPr>
+          <w:rFonts w:ascii="Cambria" w:eastAsia="Times New Roman" w:hAnsi="Cambria" w:cs="Times New Roman"/>
+          <w:sz w:val="24"/>
+          <w:szCs w:val="24"/>
+        </w:rPr>
+        <w:t>Finding and matching opponents are not suitable be</w:t>
+      </w:r>
+      <w:r>
+        <w:rPr>
+          <w:rFonts w:ascii="Cambria" w:eastAsia="Times New Roman" w:hAnsi="Cambria" w:cs="Times New Roman"/>
+          <w:sz w:val="24"/>
+          <w:szCs w:val="24"/>
+        </w:rPr>
+        <w:t xml:space="preserve">cause the number of </w:t>
+      </w:r>
+      <w:proofErr w:type="gramStart"/>
+      <w:r>
+        <w:rPr>
+          <w:rFonts w:ascii="Cambria" w:eastAsia="Times New Roman" w:hAnsi="Cambria" w:cs="Times New Roman"/>
+          <w:sz w:val="24"/>
+          <w:szCs w:val="24"/>
+        </w:rPr>
+        <w:t>teams</w:t>
+      </w:r>
+      <w:proofErr w:type="gramEnd"/>
+      <w:r>
+        <w:rPr>
+          <w:rFonts w:ascii="Cambria" w:eastAsia="Times New Roman" w:hAnsi="Cambria" w:cs="Times New Roman"/>
+          <w:sz w:val="24"/>
+          <w:szCs w:val="24"/>
+        </w:rPr>
+        <w:t xml:space="preserve"> limit</w:t>
+      </w:r>
+      <w:r>
+        <w:rPr>
+          <w:rFonts w:ascii="Cambria" w:eastAsia="Times New Roman" w:hAnsi="Cambria" w:cs="Times New Roman"/>
+          <w:sz w:val="24"/>
+          <w:szCs w:val="24"/>
+        </w:rPr>
+        <w:t xml:space="preserve"> to one field owners.</w:t>
+      </w:r>
     </w:p>
     <w:p>
       <w:pPr>
@@ -1150,7 +1267,25 @@
           <w:sz w:val="24"/>
           <w:szCs w:val="24"/>
         </w:rPr>
-        <w:t>Manage revenue and checkout online.</w:t>
+        <w:t>Ma</w:t>
+      </w:r>
+      <w:r>
+        <w:rPr>
+          <w:rStyle w:val="5yl5"/>
+          <w:rFonts w:ascii="Cambria" w:hAnsi="Cambria"/>
+          <w:sz w:val="24"/>
+          <w:szCs w:val="24"/>
+        </w:rPr>
+        <w:t>nage profits</w:t>
+      </w:r>
+      <w:r>
+        <w:rPr>
+          <w:rStyle w:val="5yl5"/>
+          <w:rFonts w:ascii="Cambria" w:hAnsi="Cambria"/>
+          <w:sz w:val="24"/>
+          <w:szCs w:val="24"/>
+        </w:rPr>
+        <w:t>.</w:t>
       </w:r>
     </w:p>
     <w:p>
@@ -1254,7 +1389,23 @@
           <w:sz w:val="24"/>
           <w:szCs w:val="24"/>
         </w:rPr>
-        <w:t>Suggest fields: the system will suggest suitable fields for players nearby position.</w:t>
+        <w:t>Suggest fields: the system will suggest suitable fi</w:t>
+      </w:r>
+      <w:r>
+        <w:rPr>
+          <w:rFonts w:ascii="Cambria" w:hAnsi="Cambria"/>
+          <w:sz w:val="24"/>
+          <w:szCs w:val="24"/>
+        </w:rPr>
+        <w:t>elds for players nearby location</w:t>
+      </w:r>
+      <w:r>
+        <w:rPr>
+          <w:rFonts w:ascii="Cambria" w:hAnsi="Cambria"/>
+          <w:sz w:val="24"/>
+          <w:szCs w:val="24"/>
+        </w:rPr>
+        <w:t>.</w:t>
       </w:r>
     </w:p>
     <w:p>
@@ -1283,7 +1434,23 @@
           <w:szCs w:val="24"/>
         </w:rPr>
         <w:lastRenderedPageBreak/>
-        <w:t>Match other teams: the system will match players with other players, which have same level, to play with.</w:t>
+        <w:t>Match other team</w:t>
+      </w:r>
+      <w:r>
+        <w:rPr>
+          <w:rFonts w:ascii="Cambria" w:hAnsi="Cambria"/>
+          <w:sz w:val="24"/>
+          <w:szCs w:val="24"/>
+        </w:rPr>
+        <w:t>s: the system will match teams with other team</w:t>
+      </w:r>
+      <w:r>
+        <w:rPr>
+          <w:rFonts w:ascii="Cambria" w:hAnsi="Cambria"/>
+          <w:sz w:val="24"/>
+          <w:szCs w:val="24"/>
+        </w:rPr>
+        <w:t>s, which have same level, to play with.</w:t>
       </w:r>
     </w:p>
     <w:p>
@@ -1338,8 +1505,6 @@
         </w:rPr>
         <w:t>ide users discount vouchers</w:t>
       </w:r>
-      <w:bookmarkStart w:id="20" w:name="_GoBack"/>
-      <w:bookmarkEnd w:id="20"/>
       <w:r>
         <w:rPr>
           <w:rFonts w:ascii="Cambria" w:hAnsi="Cambria"/>
@@ -1394,7 +1559,23 @@
           <w:sz w:val="24"/>
           <w:szCs w:val="24"/>
         </w:rPr>
-        <w:t>Matching users.</w:t>
+        <w:t>Matching users</w:t>
+      </w:r>
+      <w:r>
+        <w:rPr>
+          <w:rFonts w:ascii="Cambria" w:hAnsi="Cambria"/>
+          <w:sz w:val="24"/>
+          <w:szCs w:val="24"/>
+        </w:rPr>
+        <w:t xml:space="preserve"> and reservate field automatically</w:t>
+      </w:r>
+      <w:r>
+        <w:rPr>
+          <w:rFonts w:ascii="Cambria" w:hAnsi="Cambria"/>
+          <w:sz w:val="24"/>
+          <w:szCs w:val="24"/>
+        </w:rPr>
+        <w:t>.</w:t>
       </w:r>
     </w:p>
     <w:p>
@@ -1428,6 +1609,10 @@
     <w:p>
       <w:pPr>
         <w:pStyle w:val="PlainTable32"/>
+        <w:numPr>
+          <w:ilvl w:val="0"/>
+          <w:numId w:val="8"/>
+        </w:numPr>
         <w:spacing w:line="276" w:lineRule="auto"/>
         <w:ind w:left="1276"/>
         <w:contextualSpacing w:val="0"/>
@@ -1440,6 +1625,14 @@
           <w:szCs w:val="28"/>
         </w:rPr>
       </w:pPr>
+      <w:r>
+        <w:rPr>
+          <w:rFonts w:ascii="Cambria" w:hAnsi="Cambria"/>
+          <w:sz w:val="24"/>
+          <w:szCs w:val="24"/>
+        </w:rPr>
+        <w:t>Manage field reservation schedule.</w:t>
+      </w:r>
     </w:p>
     <w:bookmarkEnd w:id="19"/>
     <w:p>
@@ -1511,7 +1704,15 @@
           <w:sz w:val="24"/>
           <w:szCs w:val="24"/>
         </w:rPr>
-        <w:t>Players do not have to go to field to reserve because the reservation transaction is proceeded online.</w:t>
+        <w:t>Users</w:t>
+      </w:r>
+      <w:r>
+        <w:rPr>
+          <w:rFonts w:ascii="Cambria" w:hAnsi="Cambria"/>
+          <w:sz w:val="24"/>
+          <w:szCs w:val="24"/>
+        </w:rPr>
+        <w:t xml:space="preserve"> do not have to go to field to reserve because the reservation transaction is proceeded online.</w:t>
       </w:r>
     </w:p>
     <w:p>
@@ -1536,7 +1737,15 @@
           <w:sz w:val="24"/>
           <w:szCs w:val="24"/>
         </w:rPr>
-        <w:t>Players can find competitors with the matching system.</w:t>
+        <w:t>Users can find opponents</w:t>
+      </w:r>
+      <w:r>
+        <w:rPr>
+          <w:rFonts w:ascii="Cambria" w:hAnsi="Cambria"/>
+          <w:sz w:val="24"/>
+          <w:szCs w:val="24"/>
+        </w:rPr>
+        <w:t xml:space="preserve"> with the matching system.</w:t>
       </w:r>
     </w:p>
     <w:p>
@@ -1586,7 +1795,47 @@
           <w:sz w:val="24"/>
           <w:szCs w:val="24"/>
         </w:rPr>
-        <w:t xml:space="preserve">With function set price for each time frame, field owner can look for players in bad times with cheap price. </w:t>
+        <w:t xml:space="preserve">With function set discount price, free services </w:t>
+      </w:r>
+      <w:r>
+        <w:rPr>
+          <w:rFonts w:ascii="Cambria" w:hAnsi="Cambria"/>
+          <w:sz w:val="24"/>
+          <w:szCs w:val="24"/>
+        </w:rPr>
+        <w:t>for each time frame</w:t>
+      </w:r>
+      <w:r>
+        <w:rPr>
+          <w:rFonts w:ascii="Cambria" w:hAnsi="Cambria"/>
+          <w:sz w:val="24"/>
+          <w:szCs w:val="24"/>
+        </w:rPr>
+        <w:t>, field owner can look for users</w:t>
+      </w:r>
+      <w:r>
+        <w:rPr>
+          <w:rFonts w:ascii="Cambria" w:hAnsi="Cambria"/>
+          <w:sz w:val="24"/>
+          <w:szCs w:val="24"/>
+        </w:rPr>
+        <w:t xml:space="preserve"> in idle t</w:t>
+      </w:r>
+      <w:r>
+        <w:rPr>
+          <w:rFonts w:ascii="Cambria" w:hAnsi="Cambria"/>
+          <w:sz w:val="24"/>
+          <w:szCs w:val="24"/>
+        </w:rPr>
+        <w:t>imes</w:t>
+      </w:r>
+      <w:r>
+        <w:rPr>
+          <w:rFonts w:ascii="Cambria" w:hAnsi="Cambria"/>
+          <w:sz w:val="24"/>
+          <w:szCs w:val="24"/>
+        </w:rPr>
+        <w:t xml:space="preserve">. </w:t>
       </w:r>
     </w:p>
     <w:p>
@@ -1611,32 +1860,15 @@
           <w:sz w:val="24"/>
           <w:szCs w:val="24"/>
         </w:rPr>
-        <w:t>Field owners can promote their fields using this application.</w:t>
-      </w:r>
-    </w:p>
-    <w:p>
-      <w:pPr>
-        <w:pStyle w:val="PlainTable32"/>
-        <w:numPr>
-          <w:ilvl w:val="1"/>
-          <w:numId w:val="8"/>
-        </w:numPr>
-        <w:spacing w:line="276" w:lineRule="auto"/>
-        <w:contextualSpacing w:val="0"/>
-        <w:jc w:val="both"/>
-        <w:rPr>
-          <w:rFonts w:ascii="Cambria" w:hAnsi="Cambria"/>
-          <w:sz w:val="24"/>
-          <w:szCs w:val="24"/>
-        </w:rPr>
-      </w:pPr>
-      <w:r>
-        <w:rPr>
-          <w:rFonts w:ascii="Cambria" w:hAnsi="Cambria"/>
-          <w:sz w:val="24"/>
-          <w:szCs w:val="24"/>
-        </w:rPr>
-        <w:t xml:space="preserve">With rating online function, players will be received a lot of feedbacks about field to make right choice. </w:t>
+        <w:t xml:space="preserve">With rating </w:t>
+      </w:r>
+      <w:r>
+        <w:rPr>
+          <w:rFonts w:ascii="Cambria" w:hAnsi="Cambria"/>
+          <w:sz w:val="24"/>
+          <w:szCs w:val="24"/>
+        </w:rPr>
+        <w:t xml:space="preserve">function, players will be received a lot of feedbacks about field to make right choice. </w:t>
       </w:r>
     </w:p>
     <w:p>
@@ -1662,16 +1894,49 @@
           <w:sz w:val="24"/>
           <w:szCs w:val="24"/>
         </w:rPr>
-        <w:t>Disadvantages: The application depends heavily on user’s behaviors. It could lead to many issues caused by users.</w:t>
-      </w:r>
-    </w:p>
-    <w:p>
-      <w:pPr>
-        <w:jc w:val="both"/>
-        <w:rPr>
-          <w:rStyle w:val="Heading3Char"/>
-        </w:rPr>
-      </w:pPr>
+        <w:t xml:space="preserve">Disadvantages: </w:t>
+      </w:r>
+    </w:p>
+    <w:p>
+      <w:pPr>
+        <w:pStyle w:val="PlainTable32"/>
+        <w:numPr>
+          <w:ilvl w:val="1"/>
+          <w:numId w:val="8"/>
+        </w:numPr>
+        <w:spacing w:line="276" w:lineRule="auto"/>
+        <w:contextualSpacing w:val="0"/>
+        <w:jc w:val="both"/>
+        <w:rPr>
+          <w:rFonts w:ascii="Cambria" w:hAnsi="Cambria"/>
+          <w:sz w:val="24"/>
+          <w:szCs w:val="24"/>
+        </w:rPr>
+      </w:pPr>
+      <w:r>
+        <w:rPr>
+          <w:rFonts w:ascii="Cambria" w:hAnsi="Cambria"/>
+          <w:sz w:val="24"/>
+          <w:szCs w:val="24"/>
+        </w:rPr>
+        <w:t>The application depends heavily on</w:t>
+      </w:r>
+      <w:r>
+        <w:rPr>
+          <w:rFonts w:ascii="Cambria" w:hAnsi="Cambria"/>
+          <w:sz w:val="24"/>
+          <w:szCs w:val="24"/>
+        </w:rPr>
+        <w:t xml:space="preserve"> user’s behaviors. </w:t>
+      </w:r>
+      <w:r>
+        <w:rPr>
+          <w:rFonts w:ascii="Cambria" w:hAnsi="Cambria"/>
+          <w:sz w:val="24"/>
+          <w:szCs w:val="24"/>
+        </w:rPr>
+        <w:t xml:space="preserve">If the user does not support assess or assess incorrectly, the calculation ranking of system will be incorrect. </w:t>
+      </w:r>
     </w:p>
     <w:p>
       <w:pPr>
@@ -1687,16 +1952,16 @@
           <w:color w:val="auto"/>
         </w:rPr>
       </w:pPr>
-      <w:bookmarkStart w:id="21" w:name="_Toc471547152"/>
-      <w:bookmarkStart w:id="22" w:name="_Toc479512082"/>
+      <w:bookmarkStart w:id="20" w:name="_Toc471547152"/>
+      <w:bookmarkStart w:id="21" w:name="_Toc479512082"/>
       <w:r>
         <w:rPr>
           <w:color w:val="auto"/>
         </w:rPr>
         <w:t>Functional Requirements</w:t>
       </w:r>
+      <w:bookmarkEnd w:id="20"/>
       <w:bookmarkEnd w:id="21"/>
-      <w:bookmarkEnd w:id="22"/>
     </w:p>
     <w:p>
       <w:pPr>
@@ -1868,7 +2133,6 @@
           <w:sz w:val="24"/>
           <w:szCs w:val="24"/>
         </w:rPr>
-        <w:lastRenderedPageBreak/>
         <w:t>Manage reservation requests.</w:t>
       </w:r>
     </w:p>
@@ -1898,6 +2162,7 @@
           <w:sz w:val="24"/>
           <w:szCs w:val="24"/>
         </w:rPr>
+        <w:lastRenderedPageBreak/>
         <w:t>Rate field and competitors.</w:t>
       </w:r>
     </w:p>
@@ -1925,7 +2190,25 @@
           <w:szCs w:val="24"/>
           <w:u w:val="single"/>
         </w:rPr>
-        <w:t>Field owners component</w:t>
+        <w:t>Field owners</w:t>
+      </w:r>
+      <w:r>
+        <w:rPr>
+          <w:rFonts w:ascii="Cambria" w:hAnsi="Cambria"/>
+          <w:sz w:val="24"/>
+          <w:szCs w:val="24"/>
+          <w:u w:val="single"/>
+        </w:rPr>
+        <w:t>’s</w:t>
+      </w:r>
+      <w:r>
+        <w:rPr>
+          <w:rFonts w:ascii="Cambria" w:hAnsi="Cambria"/>
+          <w:sz w:val="24"/>
+          <w:szCs w:val="24"/>
+          <w:u w:val="single"/>
+        </w:rPr>
+        <w:t xml:space="preserve"> component</w:t>
       </w:r>
       <w:r>
         <w:rPr>
@@ -2190,31 +2473,6 @@
     </w:p>
     <w:p>
       <w:pPr>
-        <w:pStyle w:val="PlainTable32"/>
-        <w:spacing w:line="240" w:lineRule="auto"/>
-        <w:contextualSpacing w:val="0"/>
-        <w:jc w:val="both"/>
-        <w:rPr>
-          <w:rFonts w:ascii="Cambria" w:hAnsi="Cambria"/>
-          <w:sz w:val="24"/>
-          <w:szCs w:val="24"/>
-        </w:rPr>
-      </w:pPr>
-    </w:p>
-    <w:p>
-      <w:pPr>
-        <w:pStyle w:val="PlainTable32"/>
-        <w:ind w:left="1530"/>
-        <w:jc w:val="both"/>
-        <w:rPr>
-          <w:rFonts w:ascii="Cambria" w:hAnsi="Cambria"/>
-          <w:sz w:val="24"/>
-          <w:szCs w:val="24"/>
-        </w:rPr>
-      </w:pPr>
-    </w:p>
-    <w:p>
-      <w:pPr>
         <w:pStyle w:val="Heading2"/>
         <w:numPr>
           <w:ilvl w:val="0"/>
@@ -2227,16 +2485,18 @@
           <w:color w:val="auto"/>
         </w:rPr>
       </w:pPr>
-      <w:bookmarkStart w:id="23" w:name="_Toc471547153"/>
-      <w:bookmarkStart w:id="24" w:name="_Toc479512083"/>
+      <w:bookmarkStart w:id="22" w:name="_Toc471547153"/>
+      <w:bookmarkStart w:id="23" w:name="_Toc479512083"/>
+      <w:bookmarkStart w:id="24" w:name="_GoBack"/>
+      <w:bookmarkEnd w:id="24"/>
       <w:r>
         <w:rPr>
           <w:color w:val="auto"/>
         </w:rPr>
         <w:t>Roles and Responsibilities</w:t>
       </w:r>
+      <w:bookmarkEnd w:id="22"/>
       <w:bookmarkEnd w:id="23"/>
-      <w:bookmarkEnd w:id="24"/>
     </w:p>
     <w:tbl>
       <w:tblPr>
@@ -3163,7 +3423,7 @@
 </file>
 
 <file path=word/numbering.xml><?xml version="1.0" encoding="utf-8"?>
-<w:numbering xmlns:wpc="http://schemas.microsoft.com/office/word/2010/wordprocessingCanvas" xmlns:mc="http://schemas.openxmlformats.org/markup-compatibility/2006" xmlns:o="urn:schemas-microsoft-com:office:office" xmlns:r="http://schemas.openxmlformats.org/officeDocument/2006/relationships" xmlns:m="http://schemas.openxmlformats.org/officeDocument/2006/math" xmlns:v="urn:schemas-microsoft-com:vml" xmlns:wp14="http://schemas.microsoft.com/office/word/2010/wordprocessingDrawing" xmlns:wp="http://schemas.openxmlformats.org/drawingml/2006/wordprocessingDrawing" xmlns:w10="urn:schemas-microsoft-com:office:word" xmlns:w="http://schemas.openxmlformats.org/wordprocessingml/2006/main" xmlns:w14="http://schemas.microsoft.com/office/word/2010/wordml" xmlns:w15="http://schemas.microsoft.com/office/word/2012/wordml" xmlns:wpg="http://schemas.microsoft.com/office/word/2010/wordprocessingGroup" xmlns:wpi="http://schemas.microsoft.com/office/word/2010/wordprocessingInk" xmlns:wne="http://schemas.microsoft.com/office/word/2006/wordml" xmlns:wps="http://schemas.microsoft.com/office/word/2010/wordprocessingShape" mc:Ignorable="w14 w15 wp14">
+<w:numbering xmlns:wpc="http://schemas.microsoft.com/office/word/2010/wordprocessingCanvas" xmlns:cx="http://schemas.microsoft.com/office/drawing/2014/chartex" xmlns:cx1="http://schemas.microsoft.com/office/drawing/2015/9/8/chartex" xmlns:cx2="http://schemas.microsoft.com/office/drawing/2015/10/21/chartex" xmlns:cx3="http://schemas.microsoft.com/office/drawing/2016/5/9/chartex" xmlns:cx4="http://schemas.microsoft.com/office/drawing/2016/5/10/chartex" xmlns:cx5="http://schemas.microsoft.com/office/drawing/2016/5/11/chartex" xmlns:cx6="http://schemas.microsoft.com/office/drawing/2016/5/12/chartex" xmlns:cx7="http://schemas.microsoft.com/office/drawing/2016/5/13/chartex" xmlns:cx8="http://schemas.microsoft.com/office/drawing/2016/5/14/chartex" xmlns:mc="http://schemas.openxmlformats.org/markup-compatibility/2006" xmlns:aink="http://schemas.microsoft.com/office/drawing/2016/ink" xmlns:am3d="http://schemas.microsoft.com/office/drawing/2017/model3d" xmlns:o="urn:schemas-microsoft-com:office:office" xmlns:r="http://schemas.openxmlformats.org/officeDocument/2006/relationships" xmlns:m="http://schemas.openxmlformats.org/officeDocument/2006/math" xmlns:v="urn:schemas-microsoft-com:vml" xmlns:wp14="http://schemas.microsoft.com/office/word/2010/wordprocessingDrawing" xmlns:wp="http://schemas.openxmlformats.org/drawingml/2006/wordprocessingDrawing" xmlns:w10="urn:schemas-microsoft-com:office:word" xmlns:w="http://schemas.openxmlformats.org/wordprocessingml/2006/main" xmlns:w14="http://schemas.microsoft.com/office/word/2010/wordml" xmlns:w15="http://schemas.microsoft.com/office/word/2012/wordml" xmlns:w16cid="http://schemas.microsoft.com/office/word/2016/wordml/cid" xmlns:w16se="http://schemas.microsoft.com/office/word/2015/wordml/symex" xmlns:wpg="http://schemas.microsoft.com/office/word/2010/wordprocessingGroup" xmlns:wpi="http://schemas.microsoft.com/office/word/2010/wordprocessingInk" xmlns:wne="http://schemas.microsoft.com/office/word/2006/wordml" xmlns:wps="http://schemas.microsoft.com/office/word/2010/wordprocessingShape" mc:Ignorable="w14 w15 w16se w16cid wp14">
   <w:abstractNum w:abstractNumId="0" w15:restartNumberingAfterBreak="0">
     <w:nsid w:val="0056152F"/>
     <w:multiLevelType w:val="hybridMultilevel"/>
@@ -3281,17 +3541,17 @@
   <w:abstractNum w:abstractNumId="1" w15:restartNumberingAfterBreak="0">
     <w:nsid w:val="04253B7D"/>
     <w:multiLevelType w:val="hybridMultilevel"/>
-    <w:tmpl w:val="AF9EE430"/>
-    <w:lvl w:ilvl="0" w:tplc="04090001">
-      <w:start w:val="1"/>
-      <w:numFmt w:val="bullet"/>
-      <w:lvlText w:val=""/>
+    <w:tmpl w:val="44FA7B76"/>
+    <w:lvl w:ilvl="0" w:tplc="7F5E9F04">
+      <w:start w:val="1"/>
+      <w:numFmt w:val="bullet"/>
+      <w:lvlText w:val="-"/>
       <w:lvlJc w:val="left"/>
       <w:pPr>
         <w:ind w:left="720" w:hanging="360"/>
       </w:pPr>
       <w:rPr>
-        <w:rFonts w:ascii="Symbol" w:hAnsi="Symbol" w:hint="default"/>
+        <w:rFonts w:ascii="Cambria" w:eastAsiaTheme="minorHAnsi" w:hAnsi="Cambria" w:cs="Cambria" w:hint="default"/>
       </w:rPr>
     </w:lvl>
     <w:lvl w:ilvl="1" w:tplc="04090003" w:tentative="1">
@@ -4182,17 +4442,17 @@
   <w:abstractNum w:abstractNumId="7" w15:restartNumberingAfterBreak="0">
     <w:nsid w:val="22024EB7"/>
     <w:multiLevelType w:val="hybridMultilevel"/>
-    <w:tmpl w:val="2BB634B6"/>
-    <w:lvl w:ilvl="0" w:tplc="04090001">
-      <w:start w:val="1"/>
-      <w:numFmt w:val="bullet"/>
-      <w:lvlText w:val=""/>
+    <w:tmpl w:val="3C2A84C0"/>
+    <w:lvl w:ilvl="0" w:tplc="7F5E9F04">
+      <w:start w:val="1"/>
+      <w:numFmt w:val="bullet"/>
+      <w:lvlText w:val="-"/>
       <w:lvlJc w:val="left"/>
       <w:pPr>
         <w:ind w:left="720" w:hanging="360"/>
       </w:pPr>
       <w:rPr>
-        <w:rFonts w:ascii="Symbol" w:hAnsi="Symbol" w:hint="default"/>
+        <w:rFonts w:ascii="Cambria" w:eastAsiaTheme="minorHAnsi" w:hAnsi="Cambria" w:cs="Cambria" w:hint="default"/>
       </w:rPr>
     </w:lvl>
     <w:lvl w:ilvl="1" w:tplc="04090003" w:tentative="1">
@@ -5036,7 +5296,7 @@
 </file>
 
 <file path=word/styles.xml><?xml version="1.0" encoding="utf-8"?>
-<w:styles xmlns:mc="http://schemas.openxmlformats.org/markup-compatibility/2006" xmlns:r="http://schemas.openxmlformats.org/officeDocument/2006/relationships" xmlns:w="http://schemas.openxmlformats.org/wordprocessingml/2006/main" xmlns:w14="http://schemas.microsoft.com/office/word/2010/wordml" xmlns:w15="http://schemas.microsoft.com/office/word/2012/wordml" mc:Ignorable="w14 w15">
+<w:styles xmlns:mc="http://schemas.openxmlformats.org/markup-compatibility/2006" xmlns:r="http://schemas.openxmlformats.org/officeDocument/2006/relationships" xmlns:w="http://schemas.openxmlformats.org/wordprocessingml/2006/main" xmlns:w14="http://schemas.microsoft.com/office/word/2010/wordml" xmlns:w15="http://schemas.microsoft.com/office/word/2012/wordml" xmlns:w16cid="http://schemas.microsoft.com/office/word/2016/wordml/cid" xmlns:w16se="http://schemas.microsoft.com/office/word/2015/wordml/symex" mc:Ignorable="w14 w15 w16se w16cid">
   <w:docDefaults>
     <w:rPrDefault>
       <w:rPr>
@@ -5052,7 +5312,7 @@
       </w:pPr>
     </w:pPrDefault>
   </w:docDefaults>
-  <w:latentStyles w:defLockedState="0" w:defUIPriority="99" w:defSemiHidden="0" w:defUnhideWhenUsed="0" w:defQFormat="0" w:count="371">
+  <w:latentStyles w:defLockedState="0" w:defUIPriority="99" w:defSemiHidden="0" w:defUnhideWhenUsed="0" w:defQFormat="0" w:count="375">
     <w:lsdException w:name="Normal" w:uiPriority="0" w:qFormat="1"/>
     <w:lsdException w:name="heading 1" w:uiPriority="9" w:qFormat="1"/>
     <w:lsdException w:name="heading 2" w:semiHidden="1" w:uiPriority="9" w:unhideWhenUsed="1" w:qFormat="1"/>
@@ -5424,6 +5684,10 @@
     <w:lsdException w:name="List Table 5 Dark Accent 6" w:uiPriority="50"/>
     <w:lsdException w:name="List Table 6 Colorful Accent 6" w:uiPriority="51"/>
     <w:lsdException w:name="List Table 7 Colorful Accent 6" w:uiPriority="52"/>
+    <w:lsdException w:name="Mention" w:semiHidden="1" w:unhideWhenUsed="1"/>
+    <w:lsdException w:name="Smart Hyperlink" w:semiHidden="1" w:unhideWhenUsed="1"/>
+    <w:lsdException w:name="Hashtag" w:semiHidden="1" w:unhideWhenUsed="1"/>
+    <w:lsdException w:name="Unresolved Mention" w:semiHidden="1" w:unhideWhenUsed="1"/>
   </w:latentStyles>
   <w:style w:type="paragraph" w:default="1" w:styleId="Normal">
     <w:name w:val="Normal"/>

</xml_diff>

<commit_message>
Update after 2nd review from KhanhKT
</commit_message>
<xml_diff>
--- a/document/report/Report1.docx
+++ b/document/report/Report1.docx
@@ -249,21 +249,70 @@
           <w:rFonts w:cs="Times New Roman"/>
           <w:color w:val="000000" w:themeColor="text1"/>
         </w:rPr>
-        <w:t xml:space="preserve"> available, they will normally cancel </w:t>
+        <w:t xml:space="preserve"> avail</w:t>
       </w:r>
       <w:r>
         <w:rPr>
           <w:rFonts w:cs="Times New Roman"/>
           <w:color w:val="000000" w:themeColor="text1"/>
         </w:rPr>
-        <w:t xml:space="preserve">reservation </w:t>
+        <w:t>able, they will normally give up</w:t>
       </w:r>
       <w:r>
         <w:rPr>
           <w:rFonts w:cs="Times New Roman"/>
           <w:color w:val="000000" w:themeColor="text1"/>
         </w:rPr>
-        <w:t>because they only know a few fields that are familiar to them. We build a system to help users to find other fields around that area.</w:t>
+        <w:t xml:space="preserve"> </w:t>
+      </w:r>
+      <w:r>
+        <w:rPr>
+          <w:rFonts w:cs="Times New Roman"/>
+          <w:color w:val="000000" w:themeColor="text1"/>
+        </w:rPr>
+        <w:t xml:space="preserve">because they only know a few fields that are familiar to them. </w:t>
+      </w:r>
+      <w:r>
+        <w:rPr>
+          <w:rFonts w:cs="Times New Roman"/>
+          <w:color w:val="000000" w:themeColor="text1"/>
+        </w:rPr>
+        <w:t xml:space="preserve">For field owners, they </w:t>
+      </w:r>
+      <w:r>
+        <w:rPr>
+          <w:rFonts w:cs="Times New Roman"/>
+          <w:color w:val="000000" w:themeColor="text1"/>
+        </w:rPr>
+        <w:t>cannot</w:t>
+      </w:r>
+      <w:r>
+        <w:rPr>
+          <w:rFonts w:cs="Times New Roman"/>
+          <w:color w:val="000000" w:themeColor="text1"/>
+        </w:rPr>
+        <w:t xml:space="preserve"> manage field effectively and not have </w:t>
+      </w:r>
+      <w:r>
+        <w:rPr>
+          <w:rFonts w:cs="Times New Roman"/>
+          <w:color w:val="000000" w:themeColor="text1"/>
+        </w:rPr>
+        <w:t>environment</w:t>
+      </w:r>
+      <w:r>
+        <w:rPr>
+          <w:rFonts w:cs="Times New Roman"/>
+          <w:color w:val="000000" w:themeColor="text1"/>
+        </w:rPr>
+        <w:t xml:space="preserve"> to promote to users. </w:t>
+      </w:r>
+      <w:r>
+        <w:rPr>
+          <w:rFonts w:cs="Times New Roman"/>
+          <w:color w:val="000000" w:themeColor="text1"/>
+        </w:rPr>
+        <w:t>We build a system to help users to find other fields around that area.</w:t>
       </w:r>
     </w:p>
     <w:p>
@@ -318,42 +367,35 @@
           <w:rFonts w:cs="Times New Roman"/>
           <w:color w:val="000000" w:themeColor="text1"/>
         </w:rPr>
-        <w:t>users</w:t>
+        <w:t>users reserve</w:t>
       </w:r>
       <w:r>
         <w:rPr>
           <w:rFonts w:cs="Times New Roman"/>
           <w:color w:val="000000" w:themeColor="text1"/>
         </w:rPr>
-        <w:t xml:space="preserve"> </w:t>
+        <w:t xml:space="preserve"> field online and </w:t>
       </w:r>
       <w:r>
         <w:rPr>
           <w:rFonts w:cs="Times New Roman"/>
           <w:color w:val="000000" w:themeColor="text1"/>
         </w:rPr>
-        <w:t xml:space="preserve"> </w:t>
+        <w:t>find</w:t>
       </w:r>
       <w:r>
         <w:rPr>
           <w:rFonts w:cs="Times New Roman"/>
           <w:color w:val="000000" w:themeColor="text1"/>
         </w:rPr>
-        <w:t xml:space="preserve">reserve field online and </w:t>
+        <w:t xml:space="preserve"> opponents</w:t>
       </w:r>
       <w:r>
         <w:rPr>
           <w:rFonts w:cs="Times New Roman"/>
           <w:color w:val="000000" w:themeColor="text1"/>
         </w:rPr>
-        <w:t>find</w:t>
-      </w:r>
-      <w:r>
-        <w:rPr>
-          <w:rFonts w:cs="Times New Roman"/>
-          <w:color w:val="000000" w:themeColor="text1"/>
-        </w:rPr>
-        <w:t xml:space="preserve"> competitors have same level based on rating points. Ra</w:t>
+        <w:t xml:space="preserve"> have same level based on rating points. Ra</w:t>
       </w:r>
       <w:r>
         <w:rPr>
@@ -439,7 +481,13 @@
         <w:rPr>
           <w:rFonts w:cs="Times New Roman"/>
         </w:rPr>
-        <w:t>When users want to book a football field:</w:t>
+        <w:t>When users want to reserve</w:t>
+      </w:r>
+      <w:r>
+        <w:rPr>
+          <w:rFonts w:cs="Times New Roman"/>
+        </w:rPr>
+        <w:t xml:space="preserve"> a football field:</w:t>
       </w:r>
     </w:p>
     <w:p>
@@ -519,6 +567,12 @@
           <w:rFonts w:cs="Times New Roman"/>
         </w:rPr>
       </w:pPr>
+      <w:r>
+        <w:rPr>
+          <w:rFonts w:cs="Times New Roman"/>
+        </w:rPr>
+        <w:t>Case 2: User needs to find team (there is 1 team)</w:t>
+      </w:r>
     </w:p>
     <w:p>
       <w:pPr>
@@ -534,7 +588,13 @@
         <w:rPr>
           <w:rFonts w:cs="Times New Roman"/>
         </w:rPr>
-        <w:t>Case 2: User needs to find team (there is 1 team)</w:t>
+        <w:t>1.</w:t>
+      </w:r>
+      <w:r>
+        <w:rPr>
+          <w:rFonts w:cs="Times New Roman"/>
+        </w:rPr>
+        <w:t xml:space="preserve"> Ask field owner to find out opponent team</w:t>
       </w:r>
     </w:p>
     <w:p>
@@ -551,13 +611,19 @@
         <w:rPr>
           <w:rFonts w:cs="Times New Roman"/>
         </w:rPr>
-        <w:t>1.</w:t>
-      </w:r>
-      <w:r>
-        <w:rPr>
-          <w:rFonts w:cs="Times New Roman"/>
-        </w:rPr>
-        <w:t xml:space="preserve"> Ask field owner to find out opponent team</w:t>
+        <w:t xml:space="preserve">2. Field owner checks if </w:t>
+      </w:r>
+      <w:r>
+        <w:rPr>
+          <w:rFonts w:cs="Times New Roman"/>
+        </w:rPr>
+        <w:t xml:space="preserve">it is </w:t>
+      </w:r>
+      <w:r>
+        <w:rPr>
+          <w:rFonts w:cs="Times New Roman"/>
+        </w:rPr>
+        <w:t xml:space="preserve">OK  </w:t>
       </w:r>
     </w:p>
     <w:p>
@@ -574,47 +640,8 @@
         <w:rPr>
           <w:rFonts w:cs="Times New Roman"/>
         </w:rPr>
-        <w:t xml:space="preserve">2. Field owner checks if </w:t>
-      </w:r>
-      <w:r>
-        <w:rPr>
-          <w:rFonts w:cs="Times New Roman"/>
-        </w:rPr>
-        <w:t xml:space="preserve">it is </w:t>
-      </w:r>
-      <w:r>
-        <w:rPr>
-          <w:rFonts w:cs="Times New Roman"/>
-        </w:rPr>
-        <w:t xml:space="preserve">OK  </w:t>
-      </w:r>
-    </w:p>
-    <w:p>
-      <w:pPr>
-        <w:pStyle w:val="Default"/>
-        <w:spacing w:line="360" w:lineRule="auto"/>
-        <w:ind w:left="709" w:firstLine="11"/>
-        <w:jc w:val="both"/>
-        <w:rPr>
-          <w:rFonts w:cs="Times New Roman"/>
-        </w:rPr>
-      </w:pPr>
-      <w:r>
-        <w:rPr>
-          <w:rFonts w:cs="Times New Roman"/>
-        </w:rPr>
         <w:t>3. Reservation</w:t>
       </w:r>
-    </w:p>
-    <w:p>
-      <w:pPr>
-        <w:pStyle w:val="Default"/>
-        <w:spacing w:line="360" w:lineRule="auto"/>
-        <w:ind w:left="709" w:firstLine="11"/>
-        <w:rPr>
-          <w:rFonts w:cs="Times New Roman"/>
-        </w:rPr>
-      </w:pPr>
     </w:p>
     <w:p>
       <w:pPr>
@@ -632,6 +659,7 @@
           <w:rFonts w:cs="Times New Roman"/>
           <w:szCs w:val="24"/>
         </w:rPr>
+        <w:lastRenderedPageBreak/>
         <w:t>Problem Definition</w:t>
       </w:r>
       <w:bookmarkEnd w:id="12"/>
@@ -721,7 +749,7 @@
           <w:sz w:val="24"/>
           <w:szCs w:val="24"/>
         </w:rPr>
-        <w:t>Have to d</w:t>
+        <w:t>Record reservation request on paper</w:t>
       </w:r>
       <w:r>
         <w:rPr>
@@ -729,7 +757,15 @@
           <w:sz w:val="24"/>
           <w:szCs w:val="24"/>
         </w:rPr>
-        <w:t>o paperwork</w:t>
+        <w:t xml:space="preserve"> makes it is easier to </w:t>
+      </w:r>
+      <w:r>
+        <w:rPr>
+          <w:rFonts w:ascii="Cambria" w:eastAsia="Times New Roman" w:hAnsi="Cambria" w:cs="Times New Roman"/>
+          <w:sz w:val="24"/>
+          <w:szCs w:val="24"/>
+        </w:rPr>
+        <w:t xml:space="preserve">lead to conflict and missing. </w:t>
       </w:r>
     </w:p>
     <w:p>
@@ -757,7 +793,7 @@
           <w:sz w:val="24"/>
           <w:szCs w:val="24"/>
         </w:rPr>
-        <w:t xml:space="preserve">May not have </w:t>
+        <w:t>Usually</w:t>
       </w:r>
       <w:r>
         <w:rPr>
@@ -765,7 +801,31 @@
           <w:sz w:val="24"/>
           <w:szCs w:val="24"/>
         </w:rPr>
+        <w:t xml:space="preserve"> not have </w:t>
+      </w:r>
+      <w:r>
+        <w:rPr>
+          <w:rFonts w:ascii="Cambria" w:eastAsia="Times New Roman" w:hAnsi="Cambria" w:cs="Times New Roman"/>
+          <w:sz w:val="24"/>
+          <w:szCs w:val="24"/>
+        </w:rPr>
         <w:t>customers at idle hours</w:t>
+      </w:r>
+      <w:r>
+        <w:rPr>
+          <w:rFonts w:ascii="Cambria" w:eastAsia="Times New Roman" w:hAnsi="Cambria" w:cs="Times New Roman"/>
+          <w:sz w:val="24"/>
+          <w:szCs w:val="24"/>
+        </w:rPr>
+        <w:t>.</w:t>
+      </w:r>
+      <w:r>
+        <w:rPr>
+          <w:rFonts w:ascii="Cambria" w:eastAsia="Times New Roman" w:hAnsi="Cambria" w:cs="Times New Roman"/>
+          <w:sz w:val="24"/>
+          <w:szCs w:val="24"/>
+        </w:rPr>
+        <w:tab/>
       </w:r>
     </w:p>
     <w:p>
@@ -817,7 +877,23 @@
           <w:sz w:val="24"/>
           <w:szCs w:val="24"/>
         </w:rPr>
-        <w:t>It takes time to find out and book a suitable field at peak times.</w:t>
+        <w:t>It</w:t>
+      </w:r>
+      <w:r>
+        <w:rPr>
+          <w:rFonts w:ascii="Cambria" w:eastAsia="Times New Roman" w:hAnsi="Cambria" w:cs="Times New Roman"/>
+          <w:sz w:val="24"/>
+          <w:szCs w:val="24"/>
+        </w:rPr>
+        <w:t xml:space="preserve"> takes time to find out and reserve</w:t>
+      </w:r>
+      <w:r>
+        <w:rPr>
+          <w:rFonts w:ascii="Cambria" w:eastAsia="Times New Roman" w:hAnsi="Cambria" w:cs="Times New Roman"/>
+          <w:sz w:val="24"/>
+          <w:szCs w:val="24"/>
+        </w:rPr>
+        <w:t xml:space="preserve"> a suitable field at peak times.</w:t>
       </w:r>
     </w:p>
     <w:p>
@@ -846,18 +922,69 @@
           <w:sz w:val="24"/>
           <w:szCs w:val="24"/>
         </w:rPr>
-        <w:t>If there is not enough people to divide by 2 team before going, users are hard to find competitors.</w:t>
-      </w:r>
-    </w:p>
-    <w:p>
-      <w:pPr>
-        <w:spacing w:line="360" w:lineRule="auto"/>
-        <w:rPr>
-          <w:rFonts w:ascii="Cambria" w:hAnsi="Cambria" w:cs="Times New Roman"/>
-          <w:sz w:val="24"/>
-          <w:szCs w:val="24"/>
-        </w:rPr>
-      </w:pPr>
+        <w:t>If there is not enough people to divide by 2 team before going, us</w:t>
+      </w:r>
+      <w:r>
+        <w:rPr>
+          <w:rFonts w:ascii="Cambria" w:eastAsia="Times New Roman" w:hAnsi="Cambria" w:cs="Times New Roman"/>
+          <w:sz w:val="24"/>
+          <w:szCs w:val="24"/>
+        </w:rPr>
+        <w:t>ers are hard to find opponents</w:t>
+      </w:r>
+      <w:r>
+        <w:rPr>
+          <w:rFonts w:ascii="Cambria" w:eastAsia="Times New Roman" w:hAnsi="Cambria" w:cs="Times New Roman"/>
+          <w:sz w:val="24"/>
+          <w:szCs w:val="24"/>
+        </w:rPr>
+        <w:t>.</w:t>
+      </w:r>
+    </w:p>
+    <w:p>
+      <w:pPr>
+        <w:pStyle w:val="ListParagraph"/>
+        <w:widowControl w:val="0"/>
+        <w:numPr>
+          <w:ilvl w:val="0"/>
+          <w:numId w:val="6"/>
+        </w:numPr>
+        <w:tabs>
+          <w:tab w:val="left" w:pos="1266"/>
+        </w:tabs>
+        <w:spacing w:after="0" w:line="360" w:lineRule="auto"/>
+        <w:ind w:left="1080" w:right="111"/>
+        <w:jc w:val="both"/>
+        <w:rPr>
+          <w:rFonts w:ascii="Cambria" w:eastAsia="Times New Roman" w:hAnsi="Cambria" w:cs="Times New Roman"/>
+          <w:sz w:val="24"/>
+          <w:szCs w:val="24"/>
+        </w:rPr>
+      </w:pPr>
+      <w:r>
+        <w:rPr>
+          <w:rFonts w:ascii="Cambria" w:eastAsia="Times New Roman" w:hAnsi="Cambria" w:cs="Times New Roman"/>
+          <w:sz w:val="24"/>
+          <w:szCs w:val="24"/>
+        </w:rPr>
+        <w:t>Finding and matching opponents are not suitable be</w:t>
+      </w:r>
+      <w:r>
+        <w:rPr>
+          <w:rFonts w:ascii="Cambria" w:eastAsia="Times New Roman" w:hAnsi="Cambria" w:cs="Times New Roman"/>
+          <w:sz w:val="24"/>
+          <w:szCs w:val="24"/>
+        </w:rPr>
+        <w:t>cause the number of teams limit</w:t>
+      </w:r>
+      <w:r>
+        <w:rPr>
+          <w:rFonts w:ascii="Cambria" w:eastAsia="Times New Roman" w:hAnsi="Cambria" w:cs="Times New Roman"/>
+          <w:sz w:val="24"/>
+          <w:szCs w:val="24"/>
+        </w:rPr>
+        <w:t xml:space="preserve"> to one field owners.</w:t>
+      </w:r>
     </w:p>
     <w:p>
       <w:pPr>
@@ -1150,7 +1277,25 @@
           <w:sz w:val="24"/>
           <w:szCs w:val="24"/>
         </w:rPr>
-        <w:t>Manage revenue and checkout online.</w:t>
+        <w:t>Ma</w:t>
+      </w:r>
+      <w:r>
+        <w:rPr>
+          <w:rStyle w:val="5yl5"/>
+          <w:rFonts w:ascii="Cambria" w:hAnsi="Cambria"/>
+          <w:sz w:val="24"/>
+          <w:szCs w:val="24"/>
+        </w:rPr>
+        <w:t>nage profits</w:t>
+      </w:r>
+      <w:r>
+        <w:rPr>
+          <w:rStyle w:val="5yl5"/>
+          <w:rFonts w:ascii="Cambria" w:hAnsi="Cambria"/>
+          <w:sz w:val="24"/>
+          <w:szCs w:val="24"/>
+        </w:rPr>
+        <w:t>.</w:t>
       </w:r>
     </w:p>
     <w:p>
@@ -1198,7 +1343,23 @@
           <w:sz w:val="24"/>
           <w:szCs w:val="24"/>
         </w:rPr>
-        <w:t>Search fields: users can look for fields by (mobile GPS or field name,) time…</w:t>
+        <w:t>Search fields: users can look for fields</w:t>
+      </w:r>
+      <w:r>
+        <w:rPr>
+          <w:rFonts w:ascii="Cambria" w:hAnsi="Cambria"/>
+          <w:sz w:val="24"/>
+          <w:szCs w:val="24"/>
+        </w:rPr>
+        <w:t xml:space="preserve"> by mobile GPS or field name, </w:t>
+      </w:r>
+      <w:r>
+        <w:rPr>
+          <w:rFonts w:ascii="Cambria" w:hAnsi="Cambria"/>
+          <w:sz w:val="24"/>
+          <w:szCs w:val="24"/>
+        </w:rPr>
+        <w:t>time…</w:t>
       </w:r>
     </w:p>
     <w:p>
@@ -1241,6 +1402,7 @@
         <w:contextualSpacing w:val="0"/>
         <w:jc w:val="both"/>
         <w:rPr>
+          <w:rStyle w:val="5yl5"/>
           <w:rFonts w:ascii="Cambria" w:hAnsi="Cambria"/>
           <w:b/>
           <w:bCs/>
@@ -1254,7 +1416,120 @@
           <w:sz w:val="24"/>
           <w:szCs w:val="24"/>
         </w:rPr>
-        <w:t>Suggest fields: the system will suggest suitable fields for players nearby position.</w:t>
+        <w:t>Manage promotion</w:t>
+      </w:r>
+      <w:r>
+        <w:rPr>
+          <w:rFonts w:ascii="Cambria" w:hAnsi="Cambria"/>
+          <w:sz w:val="24"/>
+          <w:szCs w:val="24"/>
+        </w:rPr>
+        <w:t>s</w:t>
+      </w:r>
+      <w:r>
+        <w:rPr>
+          <w:rFonts w:ascii="Cambria" w:hAnsi="Cambria"/>
+          <w:sz w:val="24"/>
+          <w:szCs w:val="24"/>
+        </w:rPr>
+        <w:t>: prov</w:t>
+      </w:r>
+      <w:r>
+        <w:rPr>
+          <w:rFonts w:ascii="Cambria" w:hAnsi="Cambria"/>
+          <w:sz w:val="24"/>
+          <w:szCs w:val="24"/>
+        </w:rPr>
+        <w:t>ide users discount vouchers</w:t>
+      </w:r>
+      <w:r>
+        <w:rPr>
+          <w:rFonts w:ascii="Cambria" w:hAnsi="Cambria"/>
+          <w:sz w:val="24"/>
+          <w:szCs w:val="24"/>
+        </w:rPr>
+        <w:t>.</w:t>
+      </w:r>
+    </w:p>
+    <w:p>
+      <w:pPr>
+        <w:spacing w:after="160"/>
+        <w:ind w:left="810"/>
+        <w:jc w:val="both"/>
+        <w:rPr>
+          <w:rFonts w:ascii="Cambria" w:hAnsi="Cambria"/>
+          <w:sz w:val="24"/>
+          <w:szCs w:val="24"/>
+        </w:rPr>
+      </w:pPr>
+      <w:r>
+        <w:rPr>
+          <w:rFonts w:ascii="Cambria" w:hAnsi="Cambria"/>
+          <w:sz w:val="24"/>
+          <w:szCs w:val="24"/>
+        </w:rPr>
+        <w:lastRenderedPageBreak/>
+        <w:t>System component:</w:t>
+      </w:r>
+    </w:p>
+    <w:p>
+      <w:pPr>
+        <w:pStyle w:val="PlainTable32"/>
+        <w:numPr>
+          <w:ilvl w:val="0"/>
+          <w:numId w:val="8"/>
+        </w:numPr>
+        <w:spacing w:line="276" w:lineRule="auto"/>
+        <w:ind w:left="1276"/>
+        <w:contextualSpacing w:val="0"/>
+        <w:jc w:val="both"/>
+        <w:rPr>
+          <w:rFonts w:ascii="Cambria" w:hAnsi="Cambria"/>
+          <w:b/>
+          <w:bCs/>
+          <w:sz w:val="28"/>
+          <w:szCs w:val="28"/>
+        </w:rPr>
+      </w:pPr>
+      <w:r>
+        <w:rPr>
+          <w:rFonts w:ascii="Cambria" w:hAnsi="Cambria"/>
+          <w:sz w:val="24"/>
+          <w:szCs w:val="24"/>
+        </w:rPr>
+        <w:t>Matching users</w:t>
+      </w:r>
+      <w:r>
+        <w:rPr>
+          <w:rFonts w:ascii="Cambria" w:hAnsi="Cambria"/>
+          <w:sz w:val="24"/>
+          <w:szCs w:val="24"/>
+        </w:rPr>
+        <w:t xml:space="preserve"> and </w:t>
+      </w:r>
+      <w:r>
+        <w:rPr>
+          <w:rFonts w:ascii="Cambria" w:hAnsi="Cambria"/>
+          <w:sz w:val="24"/>
+          <w:szCs w:val="24"/>
+        </w:rPr>
+        <w:t>reserve</w:t>
+      </w:r>
+      <w:r>
+        <w:rPr>
+          <w:rFonts w:ascii="Cambria" w:hAnsi="Cambria"/>
+          <w:sz w:val="24"/>
+          <w:szCs w:val="24"/>
+        </w:rPr>
+        <w:t xml:space="preserve"> field automatically</w:t>
+      </w:r>
+      <w:r>
+        <w:rPr>
+          <w:rFonts w:ascii="Cambria" w:hAnsi="Cambria"/>
+          <w:sz w:val="24"/>
+          <w:szCs w:val="24"/>
+        </w:rPr>
+        <w:t>.</w:t>
       </w:r>
     </w:p>
     <w:p>
@@ -1282,64 +1557,32 @@
           <w:sz w:val="24"/>
           <w:szCs w:val="24"/>
         </w:rPr>
-        <w:lastRenderedPageBreak/>
-        <w:t>Match other teams: the system will match players with other players, which have same level, to play with.</w:t>
-      </w:r>
-    </w:p>
-    <w:p>
-      <w:pPr>
-        <w:pStyle w:val="PlainTable32"/>
-        <w:numPr>
-          <w:ilvl w:val="0"/>
-          <w:numId w:val="14"/>
-        </w:numPr>
-        <w:spacing w:line="276" w:lineRule="auto"/>
-        <w:ind w:left="1260"/>
-        <w:contextualSpacing w:val="0"/>
-        <w:jc w:val="both"/>
-        <w:rPr>
-          <w:rStyle w:val="5yl5"/>
-          <w:rFonts w:ascii="Cambria" w:hAnsi="Cambria"/>
-          <w:b/>
-          <w:bCs/>
-          <w:sz w:val="28"/>
-          <w:szCs w:val="28"/>
-        </w:rPr>
-      </w:pPr>
-      <w:r>
-        <w:rPr>
-          <w:rFonts w:ascii="Cambria" w:hAnsi="Cambria"/>
-          <w:sz w:val="24"/>
-          <w:szCs w:val="24"/>
-        </w:rPr>
-        <w:t>Manage promotion</w:t>
-      </w:r>
-      <w:r>
-        <w:rPr>
-          <w:rFonts w:ascii="Cambria" w:hAnsi="Cambria"/>
-          <w:sz w:val="24"/>
-          <w:szCs w:val="24"/>
-        </w:rPr>
-        <w:t>s</w:t>
-      </w:r>
-      <w:r>
-        <w:rPr>
-          <w:rFonts w:ascii="Cambria" w:hAnsi="Cambria"/>
-          <w:sz w:val="24"/>
-          <w:szCs w:val="24"/>
-        </w:rPr>
-        <w:t>: prov</w:t>
-      </w:r>
-      <w:r>
-        <w:rPr>
-          <w:rFonts w:ascii="Cambria" w:hAnsi="Cambria"/>
-          <w:sz w:val="24"/>
-          <w:szCs w:val="24"/>
-        </w:rPr>
-        <w:t>ide users discount vouchers</w:t>
-      </w:r>
-      <w:bookmarkStart w:id="20" w:name="_GoBack"/>
-      <w:bookmarkEnd w:id="20"/>
+        <w:t>Suggest fields: the system will suggest suitable fi</w:t>
+      </w:r>
+      <w:r>
+        <w:rPr>
+          <w:rFonts w:ascii="Cambria" w:hAnsi="Cambria"/>
+          <w:sz w:val="24"/>
+          <w:szCs w:val="24"/>
+        </w:rPr>
+        <w:t xml:space="preserve">elds for </w:t>
+      </w:r>
+      <w:r>
+        <w:rPr>
+          <w:rFonts w:ascii="Cambria" w:hAnsi="Cambria"/>
+          <w:sz w:val="24"/>
+          <w:szCs w:val="24"/>
+        </w:rPr>
+        <w:t>users</w:t>
+      </w:r>
+      <w:r>
+        <w:rPr>
+          <w:rFonts w:ascii="Cambria" w:hAnsi="Cambria"/>
+          <w:sz w:val="24"/>
+          <w:szCs w:val="24"/>
+        </w:rPr>
+        <w:t xml:space="preserve"> nearby location</w:t>
+      </w:r>
       <w:r>
         <w:rPr>
           <w:rFonts w:ascii="Cambria" w:hAnsi="Cambria"/>
@@ -1347,26 +1590,6 @@
           <w:szCs w:val="24"/>
         </w:rPr>
         <w:t>.</w:t>
-      </w:r>
-    </w:p>
-    <w:p>
-      <w:pPr>
-        <w:spacing w:after="160"/>
-        <w:ind w:left="810"/>
-        <w:jc w:val="both"/>
-        <w:rPr>
-          <w:rFonts w:ascii="Cambria" w:hAnsi="Cambria"/>
-          <w:sz w:val="24"/>
-          <w:szCs w:val="24"/>
-        </w:rPr>
-      </w:pPr>
-      <w:r>
-        <w:rPr>
-          <w:rFonts w:ascii="Cambria" w:hAnsi="Cambria"/>
-          <w:sz w:val="24"/>
-          <w:szCs w:val="24"/>
-        </w:rPr>
-        <w:t>System component:</w:t>
       </w:r>
     </w:p>
     <w:p>
@@ -1394,7 +1617,7 @@
           <w:sz w:val="24"/>
           <w:szCs w:val="24"/>
         </w:rPr>
-        <w:t>Matching users.</w:t>
+        <w:t>Calculate user rating score and field score after each match.</w:t>
       </w:r>
     </w:p>
     <w:p>
@@ -1422,24 +1645,8 @@
           <w:sz w:val="24"/>
           <w:szCs w:val="24"/>
         </w:rPr>
-        <w:t>Calculate user rating score and field score after each match.</w:t>
-      </w:r>
-    </w:p>
-    <w:p>
-      <w:pPr>
-        <w:pStyle w:val="PlainTable32"/>
-        <w:spacing w:line="276" w:lineRule="auto"/>
-        <w:ind w:left="1276"/>
-        <w:contextualSpacing w:val="0"/>
-        <w:jc w:val="both"/>
-        <w:rPr>
-          <w:rFonts w:ascii="Cambria" w:hAnsi="Cambria"/>
-          <w:b/>
-          <w:bCs/>
-          <w:sz w:val="28"/>
-          <w:szCs w:val="28"/>
-        </w:rPr>
-      </w:pPr>
+        <w:t>Manage field reservation schedule.</w:t>
+      </w:r>
     </w:p>
     <w:bookmarkEnd w:id="19"/>
     <w:p>
@@ -1486,7 +1693,15 @@
           <w:sz w:val="24"/>
           <w:szCs w:val="24"/>
         </w:rPr>
-        <w:t>Advantages:</w:t>
+        <w:t>Benefits</w:t>
+      </w:r>
+      <w:r>
+        <w:rPr>
+          <w:rFonts w:ascii="Cambria" w:hAnsi="Cambria"/>
+          <w:sz w:val="24"/>
+          <w:szCs w:val="24"/>
+        </w:rPr>
+        <w:t>:</w:t>
       </w:r>
     </w:p>
     <w:p>
@@ -1511,7 +1726,15 @@
           <w:sz w:val="24"/>
           <w:szCs w:val="24"/>
         </w:rPr>
-        <w:t>Players do not have to go to field to reserve because the reservation transaction is proceeded online.</w:t>
+        <w:t>Users</w:t>
+      </w:r>
+      <w:r>
+        <w:rPr>
+          <w:rFonts w:ascii="Cambria" w:hAnsi="Cambria"/>
+          <w:sz w:val="24"/>
+          <w:szCs w:val="24"/>
+        </w:rPr>
+        <w:t xml:space="preserve"> do not have to go to field to reserve because the reservation transaction is proceeded online.</w:t>
       </w:r>
     </w:p>
     <w:p>
@@ -1536,7 +1759,15 @@
           <w:sz w:val="24"/>
           <w:szCs w:val="24"/>
         </w:rPr>
-        <w:t>Players can find competitors with the matching system.</w:t>
+        <w:t>Users can find opponents</w:t>
+      </w:r>
+      <w:r>
+        <w:rPr>
+          <w:rFonts w:ascii="Cambria" w:hAnsi="Cambria"/>
+          <w:sz w:val="24"/>
+          <w:szCs w:val="24"/>
+        </w:rPr>
+        <w:t xml:space="preserve"> with the matching system.</w:t>
       </w:r>
     </w:p>
     <w:p>
@@ -1586,7 +1817,47 @@
           <w:sz w:val="24"/>
           <w:szCs w:val="24"/>
         </w:rPr>
-        <w:t xml:space="preserve">With function set price for each time frame, field owner can look for players in bad times with cheap price. </w:t>
+        <w:t xml:space="preserve">With function set discount price, free services </w:t>
+      </w:r>
+      <w:r>
+        <w:rPr>
+          <w:rFonts w:ascii="Cambria" w:hAnsi="Cambria"/>
+          <w:sz w:val="24"/>
+          <w:szCs w:val="24"/>
+        </w:rPr>
+        <w:t>for each time frame</w:t>
+      </w:r>
+      <w:r>
+        <w:rPr>
+          <w:rFonts w:ascii="Cambria" w:hAnsi="Cambria"/>
+          <w:sz w:val="24"/>
+          <w:szCs w:val="24"/>
+        </w:rPr>
+        <w:t>, field owner can look for users</w:t>
+      </w:r>
+      <w:r>
+        <w:rPr>
+          <w:rFonts w:ascii="Cambria" w:hAnsi="Cambria"/>
+          <w:sz w:val="24"/>
+          <w:szCs w:val="24"/>
+        </w:rPr>
+        <w:t xml:space="preserve"> in idle t</w:t>
+      </w:r>
+      <w:r>
+        <w:rPr>
+          <w:rFonts w:ascii="Cambria" w:hAnsi="Cambria"/>
+          <w:sz w:val="24"/>
+          <w:szCs w:val="24"/>
+        </w:rPr>
+        <w:t>imes</w:t>
+      </w:r>
+      <w:r>
+        <w:rPr>
+          <w:rFonts w:ascii="Cambria" w:hAnsi="Cambria"/>
+          <w:sz w:val="24"/>
+          <w:szCs w:val="24"/>
+        </w:rPr>
+        <w:t xml:space="preserve">. </w:t>
       </w:r>
     </w:p>
     <w:p>
@@ -1611,32 +1882,15 @@
           <w:sz w:val="24"/>
           <w:szCs w:val="24"/>
         </w:rPr>
-        <w:t>Field owners can promote their fields using this application.</w:t>
-      </w:r>
-    </w:p>
-    <w:p>
-      <w:pPr>
-        <w:pStyle w:val="PlainTable32"/>
-        <w:numPr>
-          <w:ilvl w:val="1"/>
-          <w:numId w:val="8"/>
-        </w:numPr>
-        <w:spacing w:line="276" w:lineRule="auto"/>
-        <w:contextualSpacing w:val="0"/>
-        <w:jc w:val="both"/>
-        <w:rPr>
-          <w:rFonts w:ascii="Cambria" w:hAnsi="Cambria"/>
-          <w:sz w:val="24"/>
-          <w:szCs w:val="24"/>
-        </w:rPr>
-      </w:pPr>
-      <w:r>
-        <w:rPr>
-          <w:rFonts w:ascii="Cambria" w:hAnsi="Cambria"/>
-          <w:sz w:val="24"/>
-          <w:szCs w:val="24"/>
-        </w:rPr>
-        <w:t xml:space="preserve">With rating online function, players will be received a lot of feedbacks about field to make right choice. </w:t>
+        <w:t xml:space="preserve">With rating </w:t>
+      </w:r>
+      <w:r>
+        <w:rPr>
+          <w:rFonts w:ascii="Cambria" w:hAnsi="Cambria"/>
+          <w:sz w:val="24"/>
+          <w:szCs w:val="24"/>
+        </w:rPr>
+        <w:t xml:space="preserve">function, players will be received a lot of feedbacks about field to make right choice. </w:t>
       </w:r>
     </w:p>
     <w:p>
@@ -1662,16 +1916,57 @@
           <w:sz w:val="24"/>
           <w:szCs w:val="24"/>
         </w:rPr>
-        <w:t>Disadvantages: The application depends heavily on user’s behaviors. It could lead to many issues caused by users.</w:t>
-      </w:r>
-    </w:p>
-    <w:p>
-      <w:pPr>
-        <w:jc w:val="both"/>
-        <w:rPr>
-          <w:rStyle w:val="Heading3Char"/>
-        </w:rPr>
-      </w:pPr>
+        <w:t>Drawbacks</w:t>
+      </w:r>
+      <w:r>
+        <w:rPr>
+          <w:rFonts w:ascii="Cambria" w:hAnsi="Cambria"/>
+          <w:sz w:val="24"/>
+          <w:szCs w:val="24"/>
+        </w:rPr>
+        <w:t xml:space="preserve">: </w:t>
+      </w:r>
+    </w:p>
+    <w:p>
+      <w:pPr>
+        <w:pStyle w:val="PlainTable32"/>
+        <w:numPr>
+          <w:ilvl w:val="1"/>
+          <w:numId w:val="8"/>
+        </w:numPr>
+        <w:spacing w:line="276" w:lineRule="auto"/>
+        <w:contextualSpacing w:val="0"/>
+        <w:jc w:val="both"/>
+        <w:rPr>
+          <w:rFonts w:ascii="Cambria" w:hAnsi="Cambria"/>
+          <w:sz w:val="24"/>
+          <w:szCs w:val="24"/>
+        </w:rPr>
+      </w:pPr>
+      <w:r>
+        <w:rPr>
+          <w:rFonts w:ascii="Cambria" w:hAnsi="Cambria"/>
+          <w:sz w:val="24"/>
+          <w:szCs w:val="24"/>
+        </w:rPr>
+        <w:t>The application depends heavily on</w:t>
+      </w:r>
+      <w:r>
+        <w:rPr>
+          <w:rFonts w:ascii="Cambria" w:hAnsi="Cambria"/>
+          <w:sz w:val="24"/>
+          <w:szCs w:val="24"/>
+        </w:rPr>
+        <w:t xml:space="preserve"> user’s behaviors. </w:t>
+      </w:r>
+      <w:r>
+        <w:rPr>
+          <w:rFonts w:ascii="Cambria" w:hAnsi="Cambria"/>
+          <w:sz w:val="24"/>
+          <w:szCs w:val="24"/>
+        </w:rPr>
+        <w:t xml:space="preserve">If the user does not support assess or assess incorrectly, the calculation ranking of system will be incorrect. </w:t>
+      </w:r>
     </w:p>
     <w:p>
       <w:pPr>
@@ -1687,16 +1982,16 @@
           <w:color w:val="auto"/>
         </w:rPr>
       </w:pPr>
-      <w:bookmarkStart w:id="21" w:name="_Toc471547152"/>
-      <w:bookmarkStart w:id="22" w:name="_Toc479512082"/>
+      <w:bookmarkStart w:id="20" w:name="_Toc471547152"/>
+      <w:bookmarkStart w:id="21" w:name="_Toc479512082"/>
       <w:r>
         <w:rPr>
           <w:color w:val="auto"/>
         </w:rPr>
         <w:t>Functional Requirements</w:t>
       </w:r>
+      <w:bookmarkEnd w:id="20"/>
       <w:bookmarkEnd w:id="21"/>
-      <w:bookmarkEnd w:id="22"/>
     </w:p>
     <w:p>
       <w:pPr>
@@ -1744,7 +2039,16 @@
           <w:szCs w:val="24"/>
           <w:u w:val="single"/>
         </w:rPr>
-        <w:t>Players component</w:t>
+        <w:t>Users</w:t>
+      </w:r>
+      <w:r>
+        <w:rPr>
+          <w:rFonts w:ascii="Cambria" w:hAnsi="Cambria"/>
+          <w:sz w:val="24"/>
+          <w:szCs w:val="24"/>
+          <w:u w:val="single"/>
+        </w:rPr>
+        <w:t xml:space="preserve"> component</w:t>
       </w:r>
       <w:r>
         <w:rPr>
@@ -1868,7 +2172,6 @@
           <w:sz w:val="24"/>
           <w:szCs w:val="24"/>
         </w:rPr>
-        <w:lastRenderedPageBreak/>
         <w:t>Manage reservation requests.</w:t>
       </w:r>
     </w:p>
@@ -1925,7 +2228,25 @@
           <w:szCs w:val="24"/>
           <w:u w:val="single"/>
         </w:rPr>
-        <w:t>Field owners component</w:t>
+        <w:t xml:space="preserve">Field </w:t>
+      </w:r>
+      <w:r>
+        <w:rPr>
+          <w:rFonts w:ascii="Cambria" w:hAnsi="Cambria"/>
+          <w:sz w:val="24"/>
+          <w:szCs w:val="24"/>
+          <w:u w:val="single"/>
+        </w:rPr>
+        <w:t>owners</w:t>
+      </w:r>
+      <w:r>
+        <w:rPr>
+          <w:rFonts w:ascii="Cambria" w:hAnsi="Cambria"/>
+          <w:sz w:val="24"/>
+          <w:szCs w:val="24"/>
+          <w:u w:val="single"/>
+        </w:rPr>
+        <w:t xml:space="preserve"> component</w:t>
       </w:r>
       <w:r>
         <w:rPr>
@@ -1959,6 +2280,7 @@
           <w:sz w:val="24"/>
           <w:szCs w:val="24"/>
         </w:rPr>
+        <w:lastRenderedPageBreak/>
         <w:t>Manage their fields: field owners can set field status, timeline and price.</w:t>
       </w:r>
     </w:p>
@@ -1992,6 +2314,34 @@
       <w:pPr>
         <w:pStyle w:val="PlainTable32"/>
         <w:numPr>
+          <w:ilvl w:val="1"/>
+          <w:numId w:val="11"/>
+        </w:numPr>
+        <w:spacing w:line="240" w:lineRule="auto"/>
+        <w:ind w:left="1418"/>
+        <w:contextualSpacing w:val="0"/>
+        <w:jc w:val="both"/>
+        <w:rPr>
+          <w:rFonts w:ascii="Cambria" w:hAnsi="Cambria"/>
+          <w:sz w:val="24"/>
+          <w:szCs w:val="24"/>
+        </w:rPr>
+      </w:pPr>
+      <w:r>
+        <w:rPr>
+          <w:rFonts w:ascii="Cambria" w:hAnsi="Cambria"/>
+          <w:sz w:val="24"/>
+          <w:szCs w:val="24"/>
+        </w:rPr>
+        <w:t>Manage promotion.</w:t>
+      </w:r>
+      <w:bookmarkStart w:id="22" w:name="_GoBack"/>
+      <w:bookmarkEnd w:id="22"/>
+    </w:p>
+    <w:p>
+      <w:pPr>
+        <w:pStyle w:val="PlainTable32"/>
+        <w:numPr>
           <w:ilvl w:val="0"/>
           <w:numId w:val="8"/>
         </w:numPr>
@@ -2187,31 +2537,6 @@
         </w:rPr>
         <w:t>Manage field owners and revenue.</w:t>
       </w:r>
-    </w:p>
-    <w:p>
-      <w:pPr>
-        <w:pStyle w:val="PlainTable32"/>
-        <w:spacing w:line="240" w:lineRule="auto"/>
-        <w:contextualSpacing w:val="0"/>
-        <w:jc w:val="both"/>
-        <w:rPr>
-          <w:rFonts w:ascii="Cambria" w:hAnsi="Cambria"/>
-          <w:sz w:val="24"/>
-          <w:szCs w:val="24"/>
-        </w:rPr>
-      </w:pPr>
-    </w:p>
-    <w:p>
-      <w:pPr>
-        <w:pStyle w:val="PlainTable32"/>
-        <w:ind w:left="1530"/>
-        <w:jc w:val="both"/>
-        <w:rPr>
-          <w:rFonts w:ascii="Cambria" w:hAnsi="Cambria"/>
-          <w:sz w:val="24"/>
-          <w:szCs w:val="24"/>
-        </w:rPr>
-      </w:pPr>
     </w:p>
     <w:p>
       <w:pPr>
@@ -3281,17 +3606,17 @@
   <w:abstractNum w:abstractNumId="1" w15:restartNumberingAfterBreak="0">
     <w:nsid w:val="04253B7D"/>
     <w:multiLevelType w:val="hybridMultilevel"/>
-    <w:tmpl w:val="AF9EE430"/>
-    <w:lvl w:ilvl="0" w:tplc="04090001">
-      <w:start w:val="1"/>
-      <w:numFmt w:val="bullet"/>
-      <w:lvlText w:val=""/>
+    <w:tmpl w:val="44FA7B76"/>
+    <w:lvl w:ilvl="0" w:tplc="7F5E9F04">
+      <w:start w:val="1"/>
+      <w:numFmt w:val="bullet"/>
+      <w:lvlText w:val="-"/>
       <w:lvlJc w:val="left"/>
       <w:pPr>
         <w:ind w:left="720" w:hanging="360"/>
       </w:pPr>
       <w:rPr>
-        <w:rFonts w:ascii="Symbol" w:hAnsi="Symbol" w:hint="default"/>
+        <w:rFonts w:ascii="Cambria" w:eastAsiaTheme="minorHAnsi" w:hAnsi="Cambria" w:cs="Cambria" w:hint="default"/>
       </w:rPr>
     </w:lvl>
     <w:lvl w:ilvl="1" w:tplc="04090003" w:tentative="1">
@@ -4182,17 +4507,17 @@
   <w:abstractNum w:abstractNumId="7" w15:restartNumberingAfterBreak="0">
     <w:nsid w:val="22024EB7"/>
     <w:multiLevelType w:val="hybridMultilevel"/>
-    <w:tmpl w:val="2BB634B6"/>
-    <w:lvl w:ilvl="0" w:tplc="04090001">
-      <w:start w:val="1"/>
-      <w:numFmt w:val="bullet"/>
-      <w:lvlText w:val=""/>
+    <w:tmpl w:val="3C2A84C0"/>
+    <w:lvl w:ilvl="0" w:tplc="7F5E9F04">
+      <w:start w:val="1"/>
+      <w:numFmt w:val="bullet"/>
+      <w:lvlText w:val="-"/>
       <w:lvlJc w:val="left"/>
       <w:pPr>
         <w:ind w:left="720" w:hanging="360"/>
       </w:pPr>
       <w:rPr>
-        <w:rFonts w:ascii="Symbol" w:hAnsi="Symbol" w:hint="default"/>
+        <w:rFonts w:ascii="Cambria" w:eastAsiaTheme="minorHAnsi" w:hAnsi="Cambria" w:cs="Cambria" w:hint="default"/>
       </w:rPr>
     </w:lvl>
     <w:lvl w:ilvl="1" w:tplc="04090003" w:tentative="1">

</xml_diff>

<commit_message>
Update to avoid conflicts
</commit_message>
<xml_diff>
--- a/document/report/Report1.docx
+++ b/document/report/Report1.docx
@@ -1,6 +1,6 @@
 
 <file path=word/document.xml><?xml version="1.0" encoding="utf-8"?>
-<w:document xmlns:wpc="http://schemas.microsoft.com/office/word/2010/wordprocessingCanvas" xmlns:mc="http://schemas.openxmlformats.org/markup-compatibility/2006" xmlns:o="urn:schemas-microsoft-com:office:office" xmlns:r="http://schemas.openxmlformats.org/officeDocument/2006/relationships" xmlns:m="http://schemas.openxmlformats.org/officeDocument/2006/math" xmlns:v="urn:schemas-microsoft-com:vml" xmlns:wp14="http://schemas.microsoft.com/office/word/2010/wordprocessingDrawing" xmlns:wp="http://schemas.openxmlformats.org/drawingml/2006/wordprocessingDrawing" xmlns:w10="urn:schemas-microsoft-com:office:word" xmlns:w="http://schemas.openxmlformats.org/wordprocessingml/2006/main" xmlns:w14="http://schemas.microsoft.com/office/word/2010/wordml" xmlns:w15="http://schemas.microsoft.com/office/word/2012/wordml" xmlns:wpg="http://schemas.microsoft.com/office/word/2010/wordprocessingGroup" xmlns:wpi="http://schemas.microsoft.com/office/word/2010/wordprocessingInk" xmlns:wne="http://schemas.microsoft.com/office/word/2006/wordml" xmlns:wps="http://schemas.microsoft.com/office/word/2010/wordprocessingShape" mc:Ignorable="w14 w15 wp14">
+<w:document xmlns:wpc="http://schemas.microsoft.com/office/word/2010/wordprocessingCanvas" xmlns:cx="http://schemas.microsoft.com/office/drawing/2014/chartex" xmlns:cx1="http://schemas.microsoft.com/office/drawing/2015/9/8/chartex" xmlns:cx2="http://schemas.microsoft.com/office/drawing/2015/10/21/chartex" xmlns:cx3="http://schemas.microsoft.com/office/drawing/2016/5/9/chartex" xmlns:cx4="http://schemas.microsoft.com/office/drawing/2016/5/10/chartex" xmlns:cx5="http://schemas.microsoft.com/office/drawing/2016/5/11/chartex" xmlns:cx6="http://schemas.microsoft.com/office/drawing/2016/5/12/chartex" xmlns:cx7="http://schemas.microsoft.com/office/drawing/2016/5/13/chartex" xmlns:cx8="http://schemas.microsoft.com/office/drawing/2016/5/14/chartex" xmlns:mc="http://schemas.openxmlformats.org/markup-compatibility/2006" xmlns:aink="http://schemas.microsoft.com/office/drawing/2016/ink" xmlns:am3d="http://schemas.microsoft.com/office/drawing/2017/model3d" xmlns:o="urn:schemas-microsoft-com:office:office" xmlns:r="http://schemas.openxmlformats.org/officeDocument/2006/relationships" xmlns:m="http://schemas.openxmlformats.org/officeDocument/2006/math" xmlns:v="urn:schemas-microsoft-com:vml" xmlns:wp14="http://schemas.microsoft.com/office/word/2010/wordprocessingDrawing" xmlns:wp="http://schemas.openxmlformats.org/drawingml/2006/wordprocessingDrawing" xmlns:w10="urn:schemas-microsoft-com:office:word" xmlns:w="http://schemas.openxmlformats.org/wordprocessingml/2006/main" xmlns:w14="http://schemas.microsoft.com/office/word/2010/wordml" xmlns:w15="http://schemas.microsoft.com/office/word/2012/wordml" xmlns:w16cid="http://schemas.microsoft.com/office/word/2016/wordml/cid" xmlns:w16se="http://schemas.microsoft.com/office/word/2015/wordml/symex" xmlns:wpg="http://schemas.microsoft.com/office/word/2010/wordprocessingGroup" xmlns:wpi="http://schemas.microsoft.com/office/word/2010/wordprocessingInk" xmlns:wne="http://schemas.microsoft.com/office/word/2006/wordml" xmlns:wps="http://schemas.microsoft.com/office/word/2010/wordprocessingShape" mc:Ignorable="w14 w15 w16se w16cid wp14">
   <w:body>
     <w:p>
       <w:pPr>
@@ -277,35 +277,7 @@
           <w:rFonts w:cs="Times New Roman"/>
           <w:color w:val="000000" w:themeColor="text1"/>
         </w:rPr>
-        <w:t xml:space="preserve">For field owners, they </w:t>
-      </w:r>
-      <w:r>
-        <w:rPr>
-          <w:rFonts w:cs="Times New Roman"/>
-          <w:color w:val="000000" w:themeColor="text1"/>
-        </w:rPr>
-        <w:t>cannot</w:t>
-      </w:r>
-      <w:r>
-        <w:rPr>
-          <w:rFonts w:cs="Times New Roman"/>
-          <w:color w:val="000000" w:themeColor="text1"/>
-        </w:rPr>
-        <w:t xml:space="preserve"> manage field effectively and not have </w:t>
-      </w:r>
-      <w:r>
-        <w:rPr>
-          <w:rFonts w:cs="Times New Roman"/>
-          <w:color w:val="000000" w:themeColor="text1"/>
-        </w:rPr>
-        <w:t>environment</w:t>
-      </w:r>
-      <w:r>
-        <w:rPr>
-          <w:rFonts w:cs="Times New Roman"/>
-          <w:color w:val="000000" w:themeColor="text1"/>
-        </w:rPr>
-        <w:t xml:space="preserve"> to promote to users. </w:t>
+        <w:t xml:space="preserve">For field owners, they can not manage field effectively and not have enviroment to promote to users. </w:t>
       </w:r>
       <w:r>
         <w:rPr>
@@ -975,7 +947,25 @@
           <w:sz w:val="24"/>
           <w:szCs w:val="24"/>
         </w:rPr>
-        <w:t>cause the number of teams limit</w:t>
+        <w:t xml:space="preserve">cause the number of </w:t>
+      </w:r>
+      <w:proofErr w:type="gramStart"/>
+      <w:r>
+        <w:rPr>
+          <w:rFonts w:ascii="Cambria" w:eastAsia="Times New Roman" w:hAnsi="Cambria" w:cs="Times New Roman"/>
+          <w:sz w:val="24"/>
+          <w:szCs w:val="24"/>
+        </w:rPr>
+        <w:t>teams</w:t>
+      </w:r>
+      <w:proofErr w:type="gramEnd"/>
+      <w:r>
+        <w:rPr>
+          <w:rFonts w:ascii="Cambria" w:eastAsia="Times New Roman" w:hAnsi="Cambria" w:cs="Times New Roman"/>
+          <w:sz w:val="24"/>
+          <w:szCs w:val="24"/>
+        </w:rPr>
+        <w:t xml:space="preserve"> limit</w:t>
       </w:r>
       <w:r>
         <w:rPr>
@@ -1343,23 +1333,7 @@
           <w:sz w:val="24"/>
           <w:szCs w:val="24"/>
         </w:rPr>
-        <w:t>Search fields: users can look for fields</w:t>
-      </w:r>
-      <w:r>
-        <w:rPr>
-          <w:rFonts w:ascii="Cambria" w:hAnsi="Cambria"/>
-          <w:sz w:val="24"/>
-          <w:szCs w:val="24"/>
-        </w:rPr>
-        <w:t xml:space="preserve"> by mobile GPS or field name, </w:t>
-      </w:r>
-      <w:r>
-        <w:rPr>
-          <w:rFonts w:ascii="Cambria" w:hAnsi="Cambria"/>
-          <w:sz w:val="24"/>
-          <w:szCs w:val="24"/>
-        </w:rPr>
-        <w:t>time…</w:t>
+        <w:t>Search fields: users can look for fields by (mobile GPS or field name,) time…</w:t>
       </w:r>
     </w:p>
     <w:p>
@@ -1402,7 +1376,6 @@
         <w:contextualSpacing w:val="0"/>
         <w:jc w:val="both"/>
         <w:rPr>
-          <w:rStyle w:val="5yl5"/>
           <w:rFonts w:ascii="Cambria" w:hAnsi="Cambria"/>
           <w:b/>
           <w:bCs/>
@@ -1416,6 +1389,96 @@
           <w:sz w:val="24"/>
           <w:szCs w:val="24"/>
         </w:rPr>
+        <w:t>Suggest fields: the system will suggest suitable fi</w:t>
+      </w:r>
+      <w:r>
+        <w:rPr>
+          <w:rFonts w:ascii="Cambria" w:hAnsi="Cambria"/>
+          <w:sz w:val="24"/>
+          <w:szCs w:val="24"/>
+        </w:rPr>
+        <w:t>elds for players nearby location</w:t>
+      </w:r>
+      <w:r>
+        <w:rPr>
+          <w:rFonts w:ascii="Cambria" w:hAnsi="Cambria"/>
+          <w:sz w:val="24"/>
+          <w:szCs w:val="24"/>
+        </w:rPr>
+        <w:t>.</w:t>
+      </w:r>
+    </w:p>
+    <w:p>
+      <w:pPr>
+        <w:pStyle w:val="PlainTable32"/>
+        <w:numPr>
+          <w:ilvl w:val="0"/>
+          <w:numId w:val="14"/>
+        </w:numPr>
+        <w:spacing w:line="276" w:lineRule="auto"/>
+        <w:ind w:left="1260"/>
+        <w:contextualSpacing w:val="0"/>
+        <w:jc w:val="both"/>
+        <w:rPr>
+          <w:rFonts w:ascii="Cambria" w:hAnsi="Cambria"/>
+          <w:b/>
+          <w:bCs/>
+          <w:sz w:val="28"/>
+          <w:szCs w:val="28"/>
+        </w:rPr>
+      </w:pPr>
+      <w:r>
+        <w:rPr>
+          <w:rFonts w:ascii="Cambria" w:hAnsi="Cambria"/>
+          <w:sz w:val="24"/>
+          <w:szCs w:val="24"/>
+        </w:rPr>
+        <w:lastRenderedPageBreak/>
+        <w:t>Match other team</w:t>
+      </w:r>
+      <w:r>
+        <w:rPr>
+          <w:rFonts w:ascii="Cambria" w:hAnsi="Cambria"/>
+          <w:sz w:val="24"/>
+          <w:szCs w:val="24"/>
+        </w:rPr>
+        <w:t>s: the system will match teams with other team</w:t>
+      </w:r>
+      <w:r>
+        <w:rPr>
+          <w:rFonts w:ascii="Cambria" w:hAnsi="Cambria"/>
+          <w:sz w:val="24"/>
+          <w:szCs w:val="24"/>
+        </w:rPr>
+        <w:t>s, which have same level, to play with.</w:t>
+      </w:r>
+    </w:p>
+    <w:p>
+      <w:pPr>
+        <w:pStyle w:val="PlainTable32"/>
+        <w:numPr>
+          <w:ilvl w:val="0"/>
+          <w:numId w:val="14"/>
+        </w:numPr>
+        <w:spacing w:line="276" w:lineRule="auto"/>
+        <w:ind w:left="1260"/>
+        <w:contextualSpacing w:val="0"/>
+        <w:jc w:val="both"/>
+        <w:rPr>
+          <w:rStyle w:val="5yl5"/>
+          <w:rFonts w:ascii="Cambria" w:hAnsi="Cambria"/>
+          <w:b/>
+          <w:bCs/>
+          <w:sz w:val="28"/>
+          <w:szCs w:val="28"/>
+        </w:rPr>
+      </w:pPr>
+      <w:r>
+        <w:rPr>
+          <w:rFonts w:ascii="Cambria" w:hAnsi="Cambria"/>
+          <w:sz w:val="24"/>
+          <w:szCs w:val="24"/>
+        </w:rPr>
         <w:t>Manage promotion</w:t>
       </w:r>
       <w:r>
@@ -1468,7 +1531,6 @@
           <w:sz w:val="24"/>
           <w:szCs w:val="24"/>
         </w:rPr>
-        <w:lastRenderedPageBreak/>
         <w:t>System component:</w:t>
       </w:r>
     </w:p>
@@ -1505,83 +1567,7 @@
           <w:sz w:val="24"/>
           <w:szCs w:val="24"/>
         </w:rPr>
-        <w:t xml:space="preserve"> and </w:t>
-      </w:r>
-      <w:r>
-        <w:rPr>
-          <w:rFonts w:ascii="Cambria" w:hAnsi="Cambria"/>
-          <w:sz w:val="24"/>
-          <w:szCs w:val="24"/>
-        </w:rPr>
-        <w:t>reserve</w:t>
-      </w:r>
-      <w:r>
-        <w:rPr>
-          <w:rFonts w:ascii="Cambria" w:hAnsi="Cambria"/>
-          <w:sz w:val="24"/>
-          <w:szCs w:val="24"/>
-        </w:rPr>
-        <w:t xml:space="preserve"> field automatically</w:t>
-      </w:r>
-      <w:r>
-        <w:rPr>
-          <w:rFonts w:ascii="Cambria" w:hAnsi="Cambria"/>
-          <w:sz w:val="24"/>
-          <w:szCs w:val="24"/>
-        </w:rPr>
-        <w:t>.</w:t>
-      </w:r>
-    </w:p>
-    <w:p>
-      <w:pPr>
-        <w:pStyle w:val="PlainTable32"/>
-        <w:numPr>
-          <w:ilvl w:val="0"/>
-          <w:numId w:val="14"/>
-        </w:numPr>
-        <w:spacing w:line="276" w:lineRule="auto"/>
-        <w:ind w:left="1260"/>
-        <w:contextualSpacing w:val="0"/>
-        <w:jc w:val="both"/>
-        <w:rPr>
-          <w:rFonts w:ascii="Cambria" w:hAnsi="Cambria"/>
-          <w:b/>
-          <w:bCs/>
-          <w:sz w:val="28"/>
-          <w:szCs w:val="28"/>
-        </w:rPr>
-      </w:pPr>
-      <w:r>
-        <w:rPr>
-          <w:rFonts w:ascii="Cambria" w:hAnsi="Cambria"/>
-          <w:sz w:val="24"/>
-          <w:szCs w:val="24"/>
-        </w:rPr>
-        <w:t>Suggest fields: the system will suggest suitable fi</w:t>
-      </w:r>
-      <w:r>
-        <w:rPr>
-          <w:rFonts w:ascii="Cambria" w:hAnsi="Cambria"/>
-          <w:sz w:val="24"/>
-          <w:szCs w:val="24"/>
-        </w:rPr>
-        <w:t xml:space="preserve">elds for </w:t>
-      </w:r>
-      <w:r>
-        <w:rPr>
-          <w:rFonts w:ascii="Cambria" w:hAnsi="Cambria"/>
-          <w:sz w:val="24"/>
-          <w:szCs w:val="24"/>
-        </w:rPr>
-        <w:t>users</w:t>
-      </w:r>
-      <w:r>
-        <w:rPr>
-          <w:rFonts w:ascii="Cambria" w:hAnsi="Cambria"/>
-          <w:sz w:val="24"/>
-          <w:szCs w:val="24"/>
-        </w:rPr>
-        <w:t xml:space="preserve"> nearby location</w:t>
+        <w:t xml:space="preserve"> and reservate field automatically</w:t>
       </w:r>
       <w:r>
         <w:rPr>
@@ -1693,15 +1679,7 @@
           <w:sz w:val="24"/>
           <w:szCs w:val="24"/>
         </w:rPr>
-        <w:t>Benefits</w:t>
-      </w:r>
-      <w:r>
-        <w:rPr>
-          <w:rFonts w:ascii="Cambria" w:hAnsi="Cambria"/>
-          <w:sz w:val="24"/>
-          <w:szCs w:val="24"/>
-        </w:rPr>
-        <w:t>:</w:t>
+        <w:t>Advantages:</w:t>
       </w:r>
     </w:p>
     <w:p>
@@ -1916,15 +1894,7 @@
           <w:sz w:val="24"/>
           <w:szCs w:val="24"/>
         </w:rPr>
-        <w:t>Drawbacks</w:t>
-      </w:r>
-      <w:r>
-        <w:rPr>
-          <w:rFonts w:ascii="Cambria" w:hAnsi="Cambria"/>
-          <w:sz w:val="24"/>
-          <w:szCs w:val="24"/>
-        </w:rPr>
-        <w:t xml:space="preserve">: </w:t>
+        <w:t xml:space="preserve">Disadvantages: </w:t>
       </w:r>
     </w:p>
     <w:p>
@@ -2039,16 +2009,7 @@
           <w:szCs w:val="24"/>
           <w:u w:val="single"/>
         </w:rPr>
-        <w:t>Users</w:t>
-      </w:r>
-      <w:r>
-        <w:rPr>
-          <w:rFonts w:ascii="Cambria" w:hAnsi="Cambria"/>
-          <w:sz w:val="24"/>
-          <w:szCs w:val="24"/>
-          <w:u w:val="single"/>
-        </w:rPr>
-        <w:t xml:space="preserve"> component</w:t>
+        <w:t>Players component</w:t>
       </w:r>
       <w:r>
         <w:rPr>
@@ -2201,6 +2162,7 @@
           <w:sz w:val="24"/>
           <w:szCs w:val="24"/>
         </w:rPr>
+        <w:lastRenderedPageBreak/>
         <w:t>Rate field and competitors.</w:t>
       </w:r>
     </w:p>
@@ -2228,7 +2190,7 @@
           <w:szCs w:val="24"/>
           <w:u w:val="single"/>
         </w:rPr>
-        <w:t xml:space="preserve">Field </w:t>
+        <w:t>Field owners</w:t>
       </w:r>
       <w:r>
         <w:rPr>
@@ -2237,7 +2199,7 @@
           <w:szCs w:val="24"/>
           <w:u w:val="single"/>
         </w:rPr>
-        <w:t>owners</w:t>
+        <w:t>’s</w:t>
       </w:r>
       <w:r>
         <w:rPr>
@@ -2280,7 +2242,6 @@
           <w:sz w:val="24"/>
           <w:szCs w:val="24"/>
         </w:rPr>
-        <w:lastRenderedPageBreak/>
         <w:t>Manage their fields: field owners can set field status, timeline and price.</w:t>
       </w:r>
     </w:p>
@@ -2314,8 +2275,43 @@
       <w:pPr>
         <w:pStyle w:val="PlainTable32"/>
         <w:numPr>
+          <w:ilvl w:val="0"/>
+          <w:numId w:val="8"/>
+        </w:numPr>
+        <w:spacing w:line="240" w:lineRule="auto"/>
+        <w:ind w:left="1134"/>
+        <w:contextualSpacing w:val="0"/>
+        <w:jc w:val="both"/>
+        <w:rPr>
+          <w:rFonts w:ascii="Cambria" w:hAnsi="Cambria"/>
+          <w:sz w:val="24"/>
+          <w:szCs w:val="24"/>
+        </w:rPr>
+      </w:pPr>
+      <w:r>
+        <w:rPr>
+          <w:rFonts w:ascii="Cambria" w:hAnsi="Cambria"/>
+          <w:sz w:val="24"/>
+          <w:szCs w:val="24"/>
+          <w:u w:val="single"/>
+        </w:rPr>
+        <w:t>System component</w:t>
+      </w:r>
+      <w:r>
+        <w:rPr>
+          <w:rFonts w:ascii="Cambria" w:hAnsi="Cambria"/>
+          <w:sz w:val="24"/>
+          <w:szCs w:val="24"/>
+        </w:rPr>
+        <w:t>:</w:t>
+      </w:r>
+    </w:p>
+    <w:p>
+      <w:pPr>
+        <w:pStyle w:val="PlainTable32"/>
+        <w:numPr>
           <w:ilvl w:val="1"/>
-          <w:numId w:val="11"/>
+          <w:numId w:val="10"/>
         </w:numPr>
         <w:spacing w:line="240" w:lineRule="auto"/>
         <w:ind w:left="1418"/>
@@ -2333,10 +2329,86 @@
           <w:sz w:val="24"/>
           <w:szCs w:val="24"/>
         </w:rPr>
-        <w:t>Manage promotion.</w:t>
-      </w:r>
-      <w:bookmarkStart w:id="22" w:name="_GoBack"/>
-      <w:bookmarkEnd w:id="22"/>
+        <w:t>Suggest fields for players.</w:t>
+      </w:r>
+    </w:p>
+    <w:p>
+      <w:pPr>
+        <w:pStyle w:val="PlainTable32"/>
+        <w:numPr>
+          <w:ilvl w:val="1"/>
+          <w:numId w:val="10"/>
+        </w:numPr>
+        <w:spacing w:line="276" w:lineRule="auto"/>
+        <w:ind w:left="1418"/>
+        <w:contextualSpacing w:val="0"/>
+        <w:jc w:val="both"/>
+        <w:rPr>
+          <w:rFonts w:ascii="Cambria" w:hAnsi="Cambria"/>
+          <w:sz w:val="24"/>
+          <w:szCs w:val="24"/>
+        </w:rPr>
+      </w:pPr>
+      <w:r>
+        <w:rPr>
+          <w:rFonts w:ascii="Cambria" w:hAnsi="Cambria"/>
+          <w:sz w:val="24"/>
+          <w:szCs w:val="24"/>
+        </w:rPr>
+        <w:t>Match teams have same level to play together.</w:t>
+      </w:r>
+    </w:p>
+    <w:p>
+      <w:pPr>
+        <w:pStyle w:val="PlainTable32"/>
+        <w:numPr>
+          <w:ilvl w:val="1"/>
+          <w:numId w:val="10"/>
+        </w:numPr>
+        <w:spacing w:line="276" w:lineRule="auto"/>
+        <w:ind w:left="1418"/>
+        <w:contextualSpacing w:val="0"/>
+        <w:jc w:val="both"/>
+        <w:rPr>
+          <w:rFonts w:ascii="Cambria" w:hAnsi="Cambria"/>
+          <w:sz w:val="24"/>
+          <w:szCs w:val="24"/>
+        </w:rPr>
+      </w:pPr>
+      <w:r>
+        <w:rPr>
+          <w:rFonts w:ascii="Cambria" w:hAnsi="Cambria"/>
+          <w:sz w:val="24"/>
+          <w:szCs w:val="24"/>
+        </w:rPr>
+        <w:t>Process payment between players and system; between system and field owners.</w:t>
+      </w:r>
+    </w:p>
+    <w:p>
+      <w:pPr>
+        <w:pStyle w:val="PlainTable32"/>
+        <w:numPr>
+          <w:ilvl w:val="1"/>
+          <w:numId w:val="10"/>
+        </w:numPr>
+        <w:spacing w:line="276" w:lineRule="auto"/>
+        <w:ind w:left="1418"/>
+        <w:contextualSpacing w:val="0"/>
+        <w:jc w:val="both"/>
+        <w:rPr>
+          <w:rFonts w:ascii="Cambria" w:hAnsi="Cambria"/>
+          <w:sz w:val="24"/>
+          <w:szCs w:val="24"/>
+        </w:rPr>
+      </w:pPr>
+      <w:r>
+        <w:rPr>
+          <w:rFonts w:ascii="Cambria" w:hAnsi="Cambria"/>
+          <w:sz w:val="24"/>
+          <w:szCs w:val="24"/>
+        </w:rPr>
+        <w:t>Calculate team and field rating score.</w:t>
+      </w:r>
     </w:p>
     <w:p>
       <w:pPr>
@@ -2362,145 +2434,6 @@
           <w:szCs w:val="24"/>
           <w:u w:val="single"/>
         </w:rPr>
-        <w:t>System component</w:t>
-      </w:r>
-      <w:r>
-        <w:rPr>
-          <w:rFonts w:ascii="Cambria" w:hAnsi="Cambria"/>
-          <w:sz w:val="24"/>
-          <w:szCs w:val="24"/>
-        </w:rPr>
-        <w:t>:</w:t>
-      </w:r>
-    </w:p>
-    <w:p>
-      <w:pPr>
-        <w:pStyle w:val="PlainTable32"/>
-        <w:numPr>
-          <w:ilvl w:val="1"/>
-          <w:numId w:val="10"/>
-        </w:numPr>
-        <w:spacing w:line="240" w:lineRule="auto"/>
-        <w:ind w:left="1418"/>
-        <w:contextualSpacing w:val="0"/>
-        <w:jc w:val="both"/>
-        <w:rPr>
-          <w:rFonts w:ascii="Cambria" w:hAnsi="Cambria"/>
-          <w:sz w:val="24"/>
-          <w:szCs w:val="24"/>
-        </w:rPr>
-      </w:pPr>
-      <w:r>
-        <w:rPr>
-          <w:rFonts w:ascii="Cambria" w:hAnsi="Cambria"/>
-          <w:sz w:val="24"/>
-          <w:szCs w:val="24"/>
-        </w:rPr>
-        <w:t>Suggest fields for players.</w:t>
-      </w:r>
-    </w:p>
-    <w:p>
-      <w:pPr>
-        <w:pStyle w:val="PlainTable32"/>
-        <w:numPr>
-          <w:ilvl w:val="1"/>
-          <w:numId w:val="10"/>
-        </w:numPr>
-        <w:spacing w:line="276" w:lineRule="auto"/>
-        <w:ind w:left="1418"/>
-        <w:contextualSpacing w:val="0"/>
-        <w:jc w:val="both"/>
-        <w:rPr>
-          <w:rFonts w:ascii="Cambria" w:hAnsi="Cambria"/>
-          <w:sz w:val="24"/>
-          <w:szCs w:val="24"/>
-        </w:rPr>
-      </w:pPr>
-      <w:r>
-        <w:rPr>
-          <w:rFonts w:ascii="Cambria" w:hAnsi="Cambria"/>
-          <w:sz w:val="24"/>
-          <w:szCs w:val="24"/>
-        </w:rPr>
-        <w:t>Match teams have same level to play together.</w:t>
-      </w:r>
-    </w:p>
-    <w:p>
-      <w:pPr>
-        <w:pStyle w:val="PlainTable32"/>
-        <w:numPr>
-          <w:ilvl w:val="1"/>
-          <w:numId w:val="10"/>
-        </w:numPr>
-        <w:spacing w:line="276" w:lineRule="auto"/>
-        <w:ind w:left="1418"/>
-        <w:contextualSpacing w:val="0"/>
-        <w:jc w:val="both"/>
-        <w:rPr>
-          <w:rFonts w:ascii="Cambria" w:hAnsi="Cambria"/>
-          <w:sz w:val="24"/>
-          <w:szCs w:val="24"/>
-        </w:rPr>
-      </w:pPr>
-      <w:r>
-        <w:rPr>
-          <w:rFonts w:ascii="Cambria" w:hAnsi="Cambria"/>
-          <w:sz w:val="24"/>
-          <w:szCs w:val="24"/>
-        </w:rPr>
-        <w:t>Process payment between players and system; between system and field owners.</w:t>
-      </w:r>
-    </w:p>
-    <w:p>
-      <w:pPr>
-        <w:pStyle w:val="PlainTable32"/>
-        <w:numPr>
-          <w:ilvl w:val="1"/>
-          <w:numId w:val="10"/>
-        </w:numPr>
-        <w:spacing w:line="276" w:lineRule="auto"/>
-        <w:ind w:left="1418"/>
-        <w:contextualSpacing w:val="0"/>
-        <w:jc w:val="both"/>
-        <w:rPr>
-          <w:rFonts w:ascii="Cambria" w:hAnsi="Cambria"/>
-          <w:sz w:val="24"/>
-          <w:szCs w:val="24"/>
-        </w:rPr>
-      </w:pPr>
-      <w:r>
-        <w:rPr>
-          <w:rFonts w:ascii="Cambria" w:hAnsi="Cambria"/>
-          <w:sz w:val="24"/>
-          <w:szCs w:val="24"/>
-        </w:rPr>
-        <w:t>Calculate team and field rating score.</w:t>
-      </w:r>
-    </w:p>
-    <w:p>
-      <w:pPr>
-        <w:pStyle w:val="PlainTable32"/>
-        <w:numPr>
-          <w:ilvl w:val="0"/>
-          <w:numId w:val="8"/>
-        </w:numPr>
-        <w:spacing w:line="240" w:lineRule="auto"/>
-        <w:ind w:left="1134"/>
-        <w:contextualSpacing w:val="0"/>
-        <w:jc w:val="both"/>
-        <w:rPr>
-          <w:rFonts w:ascii="Cambria" w:hAnsi="Cambria"/>
-          <w:sz w:val="24"/>
-          <w:szCs w:val="24"/>
-        </w:rPr>
-      </w:pPr>
-      <w:r>
-        <w:rPr>
-          <w:rFonts w:ascii="Cambria" w:hAnsi="Cambria"/>
-          <w:sz w:val="24"/>
-          <w:szCs w:val="24"/>
-          <w:u w:val="single"/>
-        </w:rPr>
         <w:t>Admin component</w:t>
       </w:r>
       <w:r>
@@ -2552,16 +2485,18 @@
           <w:color w:val="auto"/>
         </w:rPr>
       </w:pPr>
-      <w:bookmarkStart w:id="23" w:name="_Toc471547153"/>
-      <w:bookmarkStart w:id="24" w:name="_Toc479512083"/>
+      <w:bookmarkStart w:id="22" w:name="_Toc471547153"/>
+      <w:bookmarkStart w:id="23" w:name="_Toc479512083"/>
+      <w:bookmarkStart w:id="24" w:name="_GoBack"/>
+      <w:bookmarkEnd w:id="24"/>
       <w:r>
         <w:rPr>
           <w:color w:val="auto"/>
         </w:rPr>
         <w:t>Roles and Responsibilities</w:t>
       </w:r>
+      <w:bookmarkEnd w:id="22"/>
       <w:bookmarkEnd w:id="23"/>
-      <w:bookmarkEnd w:id="24"/>
     </w:p>
     <w:tbl>
       <w:tblPr>
@@ -3488,7 +3423,7 @@
 </file>
 
 <file path=word/numbering.xml><?xml version="1.0" encoding="utf-8"?>
-<w:numbering xmlns:wpc="http://schemas.microsoft.com/office/word/2010/wordprocessingCanvas" xmlns:mc="http://schemas.openxmlformats.org/markup-compatibility/2006" xmlns:o="urn:schemas-microsoft-com:office:office" xmlns:r="http://schemas.openxmlformats.org/officeDocument/2006/relationships" xmlns:m="http://schemas.openxmlformats.org/officeDocument/2006/math" xmlns:v="urn:schemas-microsoft-com:vml" xmlns:wp14="http://schemas.microsoft.com/office/word/2010/wordprocessingDrawing" xmlns:wp="http://schemas.openxmlformats.org/drawingml/2006/wordprocessingDrawing" xmlns:w10="urn:schemas-microsoft-com:office:word" xmlns:w="http://schemas.openxmlformats.org/wordprocessingml/2006/main" xmlns:w14="http://schemas.microsoft.com/office/word/2010/wordml" xmlns:w15="http://schemas.microsoft.com/office/word/2012/wordml" xmlns:wpg="http://schemas.microsoft.com/office/word/2010/wordprocessingGroup" xmlns:wpi="http://schemas.microsoft.com/office/word/2010/wordprocessingInk" xmlns:wne="http://schemas.microsoft.com/office/word/2006/wordml" xmlns:wps="http://schemas.microsoft.com/office/word/2010/wordprocessingShape" mc:Ignorable="w14 w15 wp14">
+<w:numbering xmlns:wpc="http://schemas.microsoft.com/office/word/2010/wordprocessingCanvas" xmlns:cx="http://schemas.microsoft.com/office/drawing/2014/chartex" xmlns:cx1="http://schemas.microsoft.com/office/drawing/2015/9/8/chartex" xmlns:cx2="http://schemas.microsoft.com/office/drawing/2015/10/21/chartex" xmlns:cx3="http://schemas.microsoft.com/office/drawing/2016/5/9/chartex" xmlns:cx4="http://schemas.microsoft.com/office/drawing/2016/5/10/chartex" xmlns:cx5="http://schemas.microsoft.com/office/drawing/2016/5/11/chartex" xmlns:cx6="http://schemas.microsoft.com/office/drawing/2016/5/12/chartex" xmlns:cx7="http://schemas.microsoft.com/office/drawing/2016/5/13/chartex" xmlns:cx8="http://schemas.microsoft.com/office/drawing/2016/5/14/chartex" xmlns:mc="http://schemas.openxmlformats.org/markup-compatibility/2006" xmlns:aink="http://schemas.microsoft.com/office/drawing/2016/ink" xmlns:am3d="http://schemas.microsoft.com/office/drawing/2017/model3d" xmlns:o="urn:schemas-microsoft-com:office:office" xmlns:r="http://schemas.openxmlformats.org/officeDocument/2006/relationships" xmlns:m="http://schemas.openxmlformats.org/officeDocument/2006/math" xmlns:v="urn:schemas-microsoft-com:vml" xmlns:wp14="http://schemas.microsoft.com/office/word/2010/wordprocessingDrawing" xmlns:wp="http://schemas.openxmlformats.org/drawingml/2006/wordprocessingDrawing" xmlns:w10="urn:schemas-microsoft-com:office:word" xmlns:w="http://schemas.openxmlformats.org/wordprocessingml/2006/main" xmlns:w14="http://schemas.microsoft.com/office/word/2010/wordml" xmlns:w15="http://schemas.microsoft.com/office/word/2012/wordml" xmlns:w16cid="http://schemas.microsoft.com/office/word/2016/wordml/cid" xmlns:w16se="http://schemas.microsoft.com/office/word/2015/wordml/symex" xmlns:wpg="http://schemas.microsoft.com/office/word/2010/wordprocessingGroup" xmlns:wpi="http://schemas.microsoft.com/office/word/2010/wordprocessingInk" xmlns:wne="http://schemas.microsoft.com/office/word/2006/wordml" xmlns:wps="http://schemas.microsoft.com/office/word/2010/wordprocessingShape" mc:Ignorable="w14 w15 w16se w16cid wp14">
   <w:abstractNum w:abstractNumId="0" w15:restartNumberingAfterBreak="0">
     <w:nsid w:val="0056152F"/>
     <w:multiLevelType w:val="hybridMultilevel"/>
@@ -5361,7 +5296,7 @@
 </file>
 
 <file path=word/styles.xml><?xml version="1.0" encoding="utf-8"?>
-<w:styles xmlns:mc="http://schemas.openxmlformats.org/markup-compatibility/2006" xmlns:r="http://schemas.openxmlformats.org/officeDocument/2006/relationships" xmlns:w="http://schemas.openxmlformats.org/wordprocessingml/2006/main" xmlns:w14="http://schemas.microsoft.com/office/word/2010/wordml" xmlns:w15="http://schemas.microsoft.com/office/word/2012/wordml" mc:Ignorable="w14 w15">
+<w:styles xmlns:mc="http://schemas.openxmlformats.org/markup-compatibility/2006" xmlns:r="http://schemas.openxmlformats.org/officeDocument/2006/relationships" xmlns:w="http://schemas.openxmlformats.org/wordprocessingml/2006/main" xmlns:w14="http://schemas.microsoft.com/office/word/2010/wordml" xmlns:w15="http://schemas.microsoft.com/office/word/2012/wordml" xmlns:w16cid="http://schemas.microsoft.com/office/word/2016/wordml/cid" xmlns:w16se="http://schemas.microsoft.com/office/word/2015/wordml/symex" mc:Ignorable="w14 w15 w16se w16cid">
   <w:docDefaults>
     <w:rPrDefault>
       <w:rPr>
@@ -5377,7 +5312,7 @@
       </w:pPr>
     </w:pPrDefault>
   </w:docDefaults>
-  <w:latentStyles w:defLockedState="0" w:defUIPriority="99" w:defSemiHidden="0" w:defUnhideWhenUsed="0" w:defQFormat="0" w:count="371">
+  <w:latentStyles w:defLockedState="0" w:defUIPriority="99" w:defSemiHidden="0" w:defUnhideWhenUsed="0" w:defQFormat="0" w:count="375">
     <w:lsdException w:name="Normal" w:uiPriority="0" w:qFormat="1"/>
     <w:lsdException w:name="heading 1" w:uiPriority="9" w:qFormat="1"/>
     <w:lsdException w:name="heading 2" w:semiHidden="1" w:uiPriority="9" w:unhideWhenUsed="1" w:qFormat="1"/>
@@ -5749,6 +5684,10 @@
     <w:lsdException w:name="List Table 5 Dark Accent 6" w:uiPriority="50"/>
     <w:lsdException w:name="List Table 6 Colorful Accent 6" w:uiPriority="51"/>
     <w:lsdException w:name="List Table 7 Colorful Accent 6" w:uiPriority="52"/>
+    <w:lsdException w:name="Mention" w:semiHidden="1" w:unhideWhenUsed="1"/>
+    <w:lsdException w:name="Smart Hyperlink" w:semiHidden="1" w:unhideWhenUsed="1"/>
+    <w:lsdException w:name="Hashtag" w:semiHidden="1" w:unhideWhenUsed="1"/>
+    <w:lsdException w:name="Unresolved Mention" w:semiHidden="1" w:unhideWhenUsed="1"/>
   </w:latentStyles>
   <w:style w:type="paragraph" w:default="1" w:styleId="Normal">
     <w:name w:val="Normal"/>

</xml_diff>